<commit_message>
csv read 오류 수정
</commit_message>
<xml_diff>
--- a/document/방해 이벤트 상세 문서.docx
+++ b/document/방해 이벤트 상세 문서.docx
@@ -504,7 +504,6 @@
                 <w:szCs w:val="44"/>
               </w:rPr>
             </w:pPr>
-            <w:proofErr w:type="spellStart"/>
             <w:r>
               <w:rPr>
                 <w:rFonts w:hint="eastAsia"/>
@@ -512,17 +511,7 @@
                 <w:sz w:val="40"/>
                 <w:szCs w:val="44"/>
               </w:rPr>
-              <w:t>스펨</w:t>
-            </w:r>
-            <w:proofErr w:type="spellEnd"/>
-            <w:r>
-              <w:rPr>
-                <w:rFonts w:hint="eastAsia"/>
-                <w:color w:val="FFFFFF" w:themeColor="background1"/>
-                <w:sz w:val="40"/>
-                <w:szCs w:val="44"/>
-              </w:rPr>
-              <w:t xml:space="preserve"> 메시지 이벤트</w:t>
+              <w:t>스펨 메시지 이벤트</w:t>
             </w:r>
           </w:p>
         </w:tc>
@@ -797,25 +786,7 @@
                 <w:sz w:val="20"/>
                 <w:szCs w:val="22"/>
               </w:rPr>
-              <w:t xml:space="preserve">화면 상단에서 아래로 메시지가 </w:t>
-            </w:r>
-            <w:proofErr w:type="spellStart"/>
-            <w:r>
-              <w:rPr>
-                <w:rFonts w:hint="eastAsia"/>
-                <w:sz w:val="20"/>
-                <w:szCs w:val="22"/>
-              </w:rPr>
-              <w:t>페이드</w:t>
-            </w:r>
-            <w:proofErr w:type="spellEnd"/>
-            <w:r>
-              <w:rPr>
-                <w:rFonts w:hint="eastAsia"/>
-                <w:sz w:val="20"/>
-                <w:szCs w:val="22"/>
-              </w:rPr>
-              <w:t xml:space="preserve"> 인 되면서 게임이 일시정지 된다.</w:t>
+              <w:t>화면 상단에서 아래로 메시지가 페이드 인 되면서 게임이 일시정지 된다.</w:t>
             </w:r>
           </w:p>
         </w:tc>
@@ -1378,33 +1349,11 @@
               <w:autoSpaceDE/>
               <w:autoSpaceDN/>
             </w:pPr>
-            <w:proofErr w:type="spellStart"/>
-            <w:r>
-              <w:rPr>
-                <w:rFonts w:hint="eastAsia"/>
-              </w:rPr>
-              <w:t>Npc</w:t>
-            </w:r>
-            <w:proofErr w:type="spellEnd"/>
-            <w:r>
-              <w:rPr>
-                <w:rFonts w:hint="eastAsia"/>
-              </w:rPr>
-              <w:t xml:space="preserve">와 문자를 </w:t>
-            </w:r>
-            <w:proofErr w:type="gramStart"/>
-            <w:r>
-              <w:rPr>
-                <w:rFonts w:hint="eastAsia"/>
-              </w:rPr>
-              <w:t>주고 받으면서</w:t>
-            </w:r>
-            <w:proofErr w:type="gramEnd"/>
-            <w:r>
-              <w:rPr>
-                <w:rFonts w:hint="eastAsia"/>
-              </w:rPr>
-              <w:t xml:space="preserve"> 대화를 하는 형식의 이벤트입니다.</w:t>
+            <w:r>
+              <w:rPr>
+                <w:rFonts w:hint="eastAsia"/>
+              </w:rPr>
+              <w:t>Npc와 문자를 주고 받으면서 대화를 하는 형식의 이벤트입니다.</w:t>
             </w:r>
           </w:p>
         </w:tc>
@@ -1446,75 +1395,39 @@
               <w:autoSpaceDE/>
               <w:autoSpaceDN/>
             </w:pPr>
-            <w:proofErr w:type="spellStart"/>
-            <w:r>
-              <w:rPr>
-                <w:rFonts w:hint="eastAsia"/>
-              </w:rPr>
-              <w:t>Npc</w:t>
-            </w:r>
-            <w:proofErr w:type="spellEnd"/>
-            <w:r>
-              <w:rPr>
-                <w:rFonts w:hint="eastAsia"/>
-              </w:rPr>
-              <w:t>의 대화 내용에 맞춰서 진행도 게이지를 가득 채워 해결하는 방식입니다.</w:t>
-            </w:r>
-          </w:p>
-          <w:p>
-            <w:pPr>
-              <w:widowControl/>
-              <w:wordWrap/>
-              <w:autoSpaceDE/>
-              <w:autoSpaceDN/>
-            </w:pPr>
-            <w:r>
-              <w:rPr>
-                <w:rFonts w:hint="eastAsia"/>
-              </w:rPr>
-              <w:t xml:space="preserve">긍정적인 답변 </w:t>
-            </w:r>
-            <w:proofErr w:type="spellStart"/>
-            <w:r>
-              <w:rPr>
-                <w:rFonts w:hint="eastAsia"/>
-              </w:rPr>
-              <w:t>선택시</w:t>
-            </w:r>
-            <w:proofErr w:type="spellEnd"/>
-            <w:r>
-              <w:rPr>
-                <w:rFonts w:hint="eastAsia"/>
-              </w:rPr>
-              <w:t xml:space="preserve"> 진행도 게이지가 차게 됩니다.</w:t>
-            </w:r>
-          </w:p>
-          <w:p>
-            <w:pPr>
-              <w:widowControl/>
-              <w:wordWrap/>
-              <w:autoSpaceDE/>
-              <w:autoSpaceDN/>
-            </w:pPr>
-            <w:r>
-              <w:rPr>
-                <w:rFonts w:hint="eastAsia"/>
-              </w:rPr>
-              <w:t xml:space="preserve">부정적인 답변 </w:t>
-            </w:r>
-            <w:proofErr w:type="spellStart"/>
-            <w:r>
-              <w:rPr>
-                <w:rFonts w:hint="eastAsia"/>
-              </w:rPr>
-              <w:t>선택시</w:t>
-            </w:r>
-            <w:proofErr w:type="spellEnd"/>
-            <w:r>
-              <w:rPr>
-                <w:rFonts w:hint="eastAsia"/>
-              </w:rPr>
-              <w:t xml:space="preserve"> 진행도 게이지가 줄거나 늘어나지 않습니다.</w:t>
+            <w:r>
+              <w:rPr>
+                <w:rFonts w:hint="eastAsia"/>
+              </w:rPr>
+              <w:t>Npc의 대화 내용에 맞춰서 진행도 게이지를 가득 채워 해결하는 방식입니다.</w:t>
+            </w:r>
+          </w:p>
+          <w:p>
+            <w:pPr>
+              <w:widowControl/>
+              <w:wordWrap/>
+              <w:autoSpaceDE/>
+              <w:autoSpaceDN/>
+            </w:pPr>
+            <w:r>
+              <w:rPr>
+                <w:rFonts w:hint="eastAsia"/>
+              </w:rPr>
+              <w:t>긍정적인 답변 선택시 진행도 게이지가 차게 됩니다.</w:t>
+            </w:r>
+          </w:p>
+          <w:p>
+            <w:pPr>
+              <w:widowControl/>
+              <w:wordWrap/>
+              <w:autoSpaceDE/>
+              <w:autoSpaceDN/>
+            </w:pPr>
+            <w:r>
+              <w:rPr>
+                <w:rFonts w:hint="eastAsia"/>
+              </w:rPr>
+              <w:t>부정적인 답변 선택시 진행도 게이지가 줄거나 늘어나지 않습니다.</w:t>
             </w:r>
           </w:p>
           <w:p>
@@ -1673,7 +1586,6 @@
                 <w:szCs w:val="44"/>
               </w:rPr>
             </w:pPr>
-            <w:proofErr w:type="spellStart"/>
             <w:r>
               <w:rPr>
                 <w:rFonts w:hint="eastAsia"/>
@@ -1682,17 +1594,7 @@
                 <w:szCs w:val="44"/>
               </w:rPr>
               <w:lastRenderedPageBreak/>
-              <w:t>Npc</w:t>
-            </w:r>
-            <w:proofErr w:type="spellEnd"/>
-            <w:r>
-              <w:rPr>
-                <w:rFonts w:hint="eastAsia"/>
-                <w:color w:val="FFFFFF" w:themeColor="background1"/>
-                <w:sz w:val="40"/>
-                <w:szCs w:val="44"/>
-              </w:rPr>
-              <w:t xml:space="preserve">와 문자 </w:t>
+              <w:t xml:space="preserve">Npc와 문자 </w:t>
             </w:r>
             <w:r>
               <w:rPr>
@@ -1919,21 +1821,7 @@
               <w:rPr>
                 <w:rFonts w:hint="eastAsia"/>
               </w:rPr>
-              <w:t xml:space="preserve">그 후 </w:t>
-            </w:r>
-            <w:proofErr w:type="spellStart"/>
-            <w:r>
-              <w:rPr>
-                <w:rFonts w:hint="eastAsia"/>
-              </w:rPr>
-              <w:t>Npc</w:t>
-            </w:r>
-            <w:proofErr w:type="spellEnd"/>
-            <w:r>
-              <w:rPr>
-                <w:rFonts w:hint="eastAsia"/>
-              </w:rPr>
-              <w:t xml:space="preserve"> 다음 대화에 맞는 Text 출력</w:t>
+              <w:t>그 후 Npc 다음 대화에 맞는 Text 출력</w:t>
             </w:r>
           </w:p>
           <w:p>
@@ -2387,19 +2275,11 @@
               <w:autoSpaceDE/>
               <w:autoSpaceDN/>
             </w:pPr>
-            <w:proofErr w:type="spellStart"/>
-            <w:r>
-              <w:rPr>
-                <w:rFonts w:hint="eastAsia"/>
-              </w:rPr>
-              <w:t>Npc</w:t>
-            </w:r>
-            <w:proofErr w:type="spellEnd"/>
-            <w:r>
-              <w:rPr>
-                <w:rFonts w:hint="eastAsia"/>
-              </w:rPr>
-              <w:t>: [친구]로 표기</w:t>
+            <w:r>
+              <w:rPr>
+                <w:rFonts w:hint="eastAsia"/>
+              </w:rPr>
+              <w:t>Npc: [친구]로 표기</w:t>
             </w:r>
           </w:p>
           <w:p>
@@ -2448,16 +2328,8 @@
               <w:rPr>
                 <w:rFonts w:hint="eastAsia"/>
               </w:rPr>
-              <w:t xml:space="preserve"> </w:t>
-            </w:r>
-            <w:proofErr w:type="gramStart"/>
-            <w:r>
-              <w:rPr>
-                <w:rFonts w:hint="eastAsia"/>
-              </w:rPr>
-              <w:t>최대치 :</w:t>
-            </w:r>
-            <w:proofErr w:type="gramEnd"/>
+              <w:t xml:space="preserve"> 최대치 :</w:t>
+            </w:r>
             <w:r>
               <w:rPr>
                 <w:rFonts w:hint="eastAsia"/>
@@ -2476,21 +2348,7 @@
               <w:rPr>
                 <w:rFonts w:hint="eastAsia"/>
               </w:rPr>
-              <w:t xml:space="preserve">각 답변들은 </w:t>
-            </w:r>
-            <w:proofErr w:type="spellStart"/>
-            <w:r>
-              <w:rPr>
-                <w:rFonts w:hint="eastAsia"/>
-              </w:rPr>
-              <w:t>랜덤한</w:t>
-            </w:r>
-            <w:proofErr w:type="spellEnd"/>
-            <w:r>
-              <w:rPr>
-                <w:rFonts w:hint="eastAsia"/>
-              </w:rPr>
-              <w:t xml:space="preserve"> 위치에 생성된다.</w:t>
+              <w:t>각 답변들은 랜덤한 위치에 생성된다.</w:t>
             </w:r>
           </w:p>
         </w:tc>
@@ -2565,25 +2423,7 @@
                 <w:sz w:val="20"/>
                 <w:szCs w:val="22"/>
               </w:rPr>
-              <w:t xml:space="preserve">내일 우리 </w:t>
-            </w:r>
-            <w:proofErr w:type="spellStart"/>
-            <w:r>
-              <w:rPr>
-                <w:rFonts w:hint="eastAsia"/>
-                <w:sz w:val="20"/>
-                <w:szCs w:val="22"/>
-              </w:rPr>
-              <w:t>몇시에</w:t>
-            </w:r>
-            <w:proofErr w:type="spellEnd"/>
-            <w:r>
-              <w:rPr>
-                <w:rFonts w:hint="eastAsia"/>
-                <w:sz w:val="20"/>
-                <w:szCs w:val="22"/>
-              </w:rPr>
-              <w:t xml:space="preserve"> 만나기로 했지?</w:t>
+              <w:t>내일 우리 몇시에 만나기로 했지?</w:t>
             </w:r>
           </w:p>
           <w:p>
@@ -2894,16 +2734,7 @@
                 <w:sz w:val="20"/>
                 <w:szCs w:val="22"/>
               </w:rPr>
-              <w:t xml:space="preserve"> (1) </w:t>
-            </w:r>
-            <w:proofErr w:type="gramStart"/>
-            <w:r>
-              <w:rPr>
-                <w:rFonts w:hint="eastAsia"/>
-                <w:sz w:val="20"/>
-                <w:szCs w:val="22"/>
-              </w:rPr>
-              <w:t>글쎄</w:t>
+              <w:t xml:space="preserve"> (1) 글쎄</w:t>
             </w:r>
             <w:r>
               <w:rPr>
@@ -2913,7 +2744,6 @@
               </w:rPr>
               <w:t>..</w:t>
             </w:r>
-            <w:proofErr w:type="gramEnd"/>
             <w:r>
               <w:rPr>
                 <w:rFonts w:hint="eastAsia"/>
@@ -2995,18 +2825,8 @@
                 <w:sz w:val="20"/>
                 <w:szCs w:val="22"/>
               </w:rPr>
-              <w:t xml:space="preserve">서 나중에 </w:t>
-            </w:r>
-            <w:proofErr w:type="spellStart"/>
-            <w:r>
-              <w:rPr>
-                <w:rFonts w:hint="eastAsia"/>
-                <w:sz w:val="20"/>
-                <w:szCs w:val="22"/>
-              </w:rPr>
-              <w:t>말해줄게</w:t>
-            </w:r>
-            <w:proofErr w:type="spellEnd"/>
+              <w:t>서 나중에 말해줄게</w:t>
+            </w:r>
             <w:r>
               <w:rPr>
                 <w:rFonts w:hint="eastAsia"/>
@@ -3068,25 +2888,7 @@
                 <w:sz w:val="20"/>
                 <w:szCs w:val="22"/>
               </w:rPr>
-              <w:t xml:space="preserve">너가 정해서 </w:t>
-            </w:r>
-            <w:proofErr w:type="spellStart"/>
-            <w:r>
-              <w:rPr>
-                <w:rFonts w:hint="eastAsia"/>
-                <w:sz w:val="20"/>
-                <w:szCs w:val="22"/>
-              </w:rPr>
-              <w:t>알려줄래</w:t>
-            </w:r>
-            <w:proofErr w:type="spellEnd"/>
-            <w:r>
-              <w:rPr>
-                <w:rFonts w:hint="eastAsia"/>
-                <w:sz w:val="20"/>
-                <w:szCs w:val="22"/>
-              </w:rPr>
-              <w:t xml:space="preserve">? </w:t>
+              <w:t xml:space="preserve">너가 정해서 알려줄래? </w:t>
             </w:r>
             <w:r>
               <w:rPr>
@@ -3202,25 +3004,7 @@
                 <w:sz w:val="20"/>
                 <w:szCs w:val="22"/>
               </w:rPr>
-              <w:t xml:space="preserve">응? 내일 </w:t>
-            </w:r>
-            <w:proofErr w:type="spellStart"/>
-            <w:r>
-              <w:rPr>
-                <w:rFonts w:hint="eastAsia"/>
-                <w:sz w:val="20"/>
-                <w:szCs w:val="22"/>
-              </w:rPr>
-              <w:t>아니였나</w:t>
-            </w:r>
-            <w:proofErr w:type="spellEnd"/>
-            <w:r>
-              <w:rPr>
-                <w:rFonts w:hint="eastAsia"/>
-                <w:sz w:val="20"/>
-                <w:szCs w:val="22"/>
-              </w:rPr>
-              <w:t>? 내일로 기억하고 있는데</w:t>
+              <w:t>응? 내일 아니였나? 내일로 기억하고 있는데</w:t>
             </w:r>
           </w:p>
           <w:p>
@@ -3694,18 +3478,8 @@
                 <w:sz w:val="20"/>
                 <w:szCs w:val="22"/>
               </w:rPr>
-              <w:t xml:space="preserve">그래 그럼 조금 있다가 다시 </w:t>
-            </w:r>
-            <w:proofErr w:type="spellStart"/>
-            <w:r>
-              <w:rPr>
-                <w:rFonts w:hint="eastAsia"/>
-                <w:sz w:val="20"/>
-                <w:szCs w:val="22"/>
-              </w:rPr>
-              <w:t>연락줘</w:t>
-            </w:r>
-            <w:proofErr w:type="spellEnd"/>
+              <w:t>그래 그럼 조금 있다가 다시 연락줘</w:t>
+            </w:r>
           </w:p>
         </w:tc>
       </w:tr>
@@ -3886,18 +3660,8 @@
                 <w:sz w:val="20"/>
                 <w:szCs w:val="22"/>
               </w:rPr>
-              <w:t xml:space="preserve">그러면 조금 있다가 찾아서 보내 </w:t>
-            </w:r>
-            <w:proofErr w:type="spellStart"/>
-            <w:r>
-              <w:rPr>
-                <w:rFonts w:hint="eastAsia"/>
-                <w:sz w:val="20"/>
-                <w:szCs w:val="22"/>
-              </w:rPr>
-              <w:t>놓을게</w:t>
-            </w:r>
-            <w:proofErr w:type="spellEnd"/>
+              <w:t>그러면 조금 있다가 찾아서 보내 놓을게</w:t>
+            </w:r>
           </w:p>
         </w:tc>
       </w:tr>
@@ -3965,7 +3729,6 @@
               <w:autoSpaceDN/>
               <w:jc w:val="center"/>
               <w:rPr>
-                <w:rFonts w:hint="eastAsia"/>
                 <w:color w:val="FFFFFF" w:themeColor="background1"/>
                 <w:sz w:val="40"/>
                 <w:szCs w:val="44"/>
@@ -4089,6 +3852,14 @@
               </w:rPr>
               <w:t>안녕하세요, 고객님. 배송 도착했는데 문 앞에 두고 갑니다!</w:t>
             </w:r>
+            <w:r>
+              <w:rPr>
+                <w:rFonts w:hint="eastAsia"/>
+                <w:sz w:val="20"/>
+                <w:szCs w:val="22"/>
+              </w:rPr>
+              <w:t xml:space="preserve"> 3123</w:t>
+            </w:r>
           </w:p>
           <w:p>
             <w:pPr>
@@ -4173,6 +3944,14 @@
               </w:rPr>
               <w:t xml:space="preserve"> 게이지 100증가, 대화 종료로 이동</w:t>
             </w:r>
+            <w:r>
+              <w:rPr>
+                <w:rFonts w:hint="eastAsia"/>
+                <w:sz w:val="20"/>
+                <w:szCs w:val="22"/>
+              </w:rPr>
+              <w:t xml:space="preserve"> 3124</w:t>
+            </w:r>
           </w:p>
           <w:p>
             <w:pPr>
@@ -4216,6 +3995,14 @@
                 <w:szCs w:val="22"/>
               </w:rPr>
               <w:t xml:space="preserve"> 게이지 100증가, 대화 종료로 이동</w:t>
+            </w:r>
+            <w:r>
+              <w:rPr>
+                <w:rFonts w:hint="eastAsia"/>
+                <w:sz w:val="20"/>
+                <w:szCs w:val="22"/>
+              </w:rPr>
+              <w:t xml:space="preserve"> 3125</w:t>
             </w:r>
           </w:p>
           <w:p>
@@ -4260,7 +4047,6 @@
               <w:autoSpaceDE/>
               <w:autoSpaceDN/>
               <w:rPr>
-                <w:rFonts w:hint="eastAsia"/>
                 <w:b/>
                 <w:bCs/>
                 <w:sz w:val="24"/>
@@ -4324,23 +4110,21 @@
                 <w:rFonts w:hint="eastAsia"/>
               </w:rPr>
             </w:pPr>
-            <w:proofErr w:type="spellStart"/>
-            <w:r>
-              <w:rPr>
-                <w:rFonts w:hint="eastAsia"/>
-                <w:sz w:val="20"/>
-                <w:szCs w:val="22"/>
-              </w:rPr>
-              <w:t>넵</w:t>
-            </w:r>
-            <w:proofErr w:type="spellEnd"/>
-            <w:r>
-              <w:rPr>
-                <w:rFonts w:hint="eastAsia"/>
-                <w:sz w:val="20"/>
-                <w:szCs w:val="22"/>
-              </w:rPr>
-              <w:t>, 안전하게 놓고 갑니다. 좋은 하루 되세요!</w:t>
+            <w:r>
+              <w:rPr>
+                <w:rFonts w:hint="eastAsia"/>
+                <w:sz w:val="20"/>
+                <w:szCs w:val="22"/>
+              </w:rPr>
+              <w:t>넵, 안전하게 놓고 갑니다. 좋은 하루 되세요!</w:t>
+            </w:r>
+            <w:r>
+              <w:rPr>
+                <w:rFonts w:hint="eastAsia"/>
+                <w:sz w:val="20"/>
+                <w:szCs w:val="22"/>
+              </w:rPr>
+              <w:t xml:space="preserve"> 3126</w:t>
             </w:r>
           </w:p>
         </w:tc>
@@ -4409,7 +4193,6 @@
               <w:autoSpaceDN/>
               <w:jc w:val="center"/>
               <w:rPr>
-                <w:rFonts w:hint="eastAsia"/>
                 <w:color w:val="FFFFFF" w:themeColor="background1"/>
                 <w:sz w:val="40"/>
                 <w:szCs w:val="44"/>
@@ -4551,25 +4334,15 @@
                 <w:sz w:val="20"/>
                 <w:szCs w:val="22"/>
               </w:rPr>
-              <w:t xml:space="preserve">야 </w:t>
-            </w:r>
-            <w:proofErr w:type="spellStart"/>
-            <w:r>
-              <w:rPr>
-                <w:rFonts w:hint="eastAsia"/>
-                <w:sz w:val="20"/>
-                <w:szCs w:val="22"/>
-              </w:rPr>
-              <w:t>들래야</w:t>
-            </w:r>
-            <w:proofErr w:type="spellEnd"/>
-            <w:r>
-              <w:rPr>
-                <w:rFonts w:hint="eastAsia"/>
-                <w:sz w:val="20"/>
-                <w:szCs w:val="22"/>
-              </w:rPr>
-              <w:t>! 오랜만이네 잘 지내냐?</w:t>
+              <w:t>야 들래야! 오랜만이네 잘 지내냐?</w:t>
+            </w:r>
+            <w:r>
+              <w:rPr>
+                <w:rFonts w:hint="eastAsia"/>
+                <w:sz w:val="20"/>
+                <w:szCs w:val="22"/>
+              </w:rPr>
+              <w:t xml:space="preserve"> 3127</w:t>
             </w:r>
           </w:p>
           <w:p>
@@ -4632,6 +4405,22 @@
               </w:rPr>
               <w:t>오 오랜만이네 나는 잘 지내지 너는 어떻게 지내?</w:t>
             </w:r>
+            <w:r>
+              <w:rPr>
+                <w:rFonts w:hint="eastAsia"/>
+                <w:sz w:val="20"/>
+                <w:szCs w:val="22"/>
+              </w:rPr>
+              <w:t xml:space="preserve"> - 게이지 50증가 대화2로 이동</w:t>
+            </w:r>
+            <w:r>
+              <w:rPr>
+                <w:rFonts w:hint="eastAsia"/>
+                <w:sz w:val="20"/>
+                <w:szCs w:val="22"/>
+              </w:rPr>
+              <w:t xml:space="preserve"> 3128</w:t>
+            </w:r>
           </w:p>
           <w:p>
             <w:pPr>
@@ -4669,13 +4458,32 @@
               </w:rPr>
               <w:t>, 너는 어떻게 지내?</w:t>
             </w:r>
-          </w:p>
-          <w:p>
-            <w:pPr>
-              <w:widowControl/>
-              <w:wordWrap/>
-              <w:autoSpaceDE/>
-              <w:autoSpaceDN/>
+            <w:r>
+              <w:rPr>
+                <w:rFonts w:hint="eastAsia"/>
+                <w:sz w:val="20"/>
+                <w:szCs w:val="22"/>
+              </w:rPr>
+              <w:t xml:space="preserve"> - 게이지 50증가 대화 2로 이동</w:t>
+            </w:r>
+            <w:r>
+              <w:rPr>
+                <w:rFonts w:hint="eastAsia"/>
+                <w:sz w:val="20"/>
+                <w:szCs w:val="22"/>
+              </w:rPr>
+              <w:t xml:space="preserve"> 3129</w:t>
+            </w:r>
+          </w:p>
+          <w:p>
+            <w:pPr>
+              <w:widowControl/>
+              <w:wordWrap/>
+              <w:autoSpaceDE/>
+              <w:autoSpaceDN/>
+              <w:rPr>
+                <w:rFonts w:hint="eastAsia"/>
+              </w:rPr>
             </w:pPr>
             <w:r>
               <w:rPr>
@@ -4691,25 +4499,54 @@
                 <w:sz w:val="20"/>
                 <w:szCs w:val="22"/>
               </w:rPr>
-              <w:t xml:space="preserve">실례지만 </w:t>
-            </w:r>
-            <w:proofErr w:type="spellStart"/>
-            <w:r>
-              <w:rPr>
-                <w:rFonts w:hint="eastAsia"/>
-                <w:sz w:val="20"/>
-                <w:szCs w:val="22"/>
-              </w:rPr>
-              <w:t>누구실까요</w:t>
-            </w:r>
-            <w:proofErr w:type="spellEnd"/>
-            <w:r>
-              <w:rPr>
-                <w:rFonts w:hint="eastAsia"/>
-                <w:sz w:val="20"/>
-                <w:szCs w:val="22"/>
-              </w:rPr>
-              <w:t>?</w:t>
+              <w:t>실례지만 누구실까요?</w:t>
+            </w:r>
+            <w:r>
+              <w:rPr>
+                <w:rFonts w:hint="eastAsia"/>
+                <w:sz w:val="20"/>
+                <w:szCs w:val="22"/>
+              </w:rPr>
+              <w:t xml:space="preserve"> </w:t>
+            </w:r>
+            <w:r>
+              <w:rPr>
+                <w:sz w:val="20"/>
+                <w:szCs w:val="22"/>
+              </w:rPr>
+              <w:t>–</w:t>
+            </w:r>
+            <w:r>
+              <w:rPr>
+                <w:rFonts w:hint="eastAsia"/>
+                <w:sz w:val="20"/>
+                <w:szCs w:val="22"/>
+              </w:rPr>
+              <w:t xml:space="preserve"> </w:t>
+            </w:r>
+            <w:r>
+              <w:rPr>
+                <w:rFonts w:hint="eastAsia"/>
+                <w:sz w:val="20"/>
+                <w:szCs w:val="22"/>
+              </w:rPr>
+              <w:t xml:space="preserve">게이지 0 증가, </w:t>
+            </w:r>
+            <w:r>
+              <w:rPr>
+                <w:rFonts w:hint="eastAsia"/>
+                <w:sz w:val="20"/>
+                <w:szCs w:val="22"/>
+              </w:rPr>
+              <w:t>대화 4로 이동</w:t>
+            </w:r>
+            <w:r>
+              <w:rPr>
+                <w:rFonts w:hint="eastAsia"/>
+                <w:sz w:val="20"/>
+                <w:szCs w:val="22"/>
+              </w:rPr>
+              <w:t xml:space="preserve"> 3130</w:t>
             </w:r>
           </w:p>
         </w:tc>
@@ -4800,7 +4637,6 @@
               <w:autoSpaceDE/>
               <w:autoSpaceDN/>
               <w:rPr>
-                <w:rFonts w:hint="eastAsia"/>
                 <w:sz w:val="20"/>
                 <w:szCs w:val="22"/>
               </w:rPr>
@@ -4819,54 +4655,77 @@
                 <w:sz w:val="20"/>
                 <w:szCs w:val="22"/>
               </w:rPr>
-              <w:t xml:space="preserve"> 사진 정리하다가 </w:t>
-            </w:r>
-            <w:proofErr w:type="spellStart"/>
-            <w:r>
-              <w:rPr>
-                <w:rFonts w:hint="eastAsia"/>
-                <w:sz w:val="20"/>
-                <w:szCs w:val="22"/>
-              </w:rPr>
-              <w:t>너랑</w:t>
-            </w:r>
-            <w:proofErr w:type="spellEnd"/>
-            <w:r>
-              <w:rPr>
-                <w:rFonts w:hint="eastAsia"/>
-                <w:sz w:val="20"/>
-                <w:szCs w:val="22"/>
-              </w:rPr>
-              <w:t xml:space="preserve"> 같이 </w:t>
-            </w:r>
-            <w:proofErr w:type="spellStart"/>
-            <w:r>
-              <w:rPr>
-                <w:rFonts w:hint="eastAsia"/>
-                <w:sz w:val="20"/>
-                <w:szCs w:val="22"/>
-              </w:rPr>
-              <w:t>여행갔던거</w:t>
-            </w:r>
-            <w:proofErr w:type="spellEnd"/>
-            <w:r>
-              <w:rPr>
-                <w:rFonts w:hint="eastAsia"/>
-                <w:sz w:val="20"/>
-                <w:szCs w:val="22"/>
-              </w:rPr>
-              <w:t xml:space="preserve"> 생각나서 </w:t>
-            </w:r>
-            <w:proofErr w:type="spellStart"/>
-            <w:r>
-              <w:rPr>
-                <w:rFonts w:hint="eastAsia"/>
-                <w:sz w:val="20"/>
-                <w:szCs w:val="22"/>
-              </w:rPr>
-              <w:t>연락했어</w:t>
-            </w:r>
-            <w:proofErr w:type="spellEnd"/>
+              <w:t xml:space="preserve"> 사진 정리하다가 너랑</w:t>
+            </w:r>
+            <w:r>
+              <w:rPr>
+                <w:rFonts w:hint="eastAsia"/>
+                <w:sz w:val="20"/>
+                <w:szCs w:val="22"/>
+              </w:rPr>
+              <w:t xml:space="preserve"> 친구들이랑 </w:t>
+            </w:r>
+            <w:r>
+              <w:rPr>
+                <w:rFonts w:hint="eastAsia"/>
+                <w:sz w:val="20"/>
+                <w:szCs w:val="22"/>
+              </w:rPr>
+              <w:t>같이 여행</w:t>
+            </w:r>
+            <w:r>
+              <w:rPr>
+                <w:rFonts w:hint="eastAsia"/>
+                <w:sz w:val="20"/>
+                <w:szCs w:val="22"/>
+              </w:rPr>
+              <w:t xml:space="preserve"> </w:t>
+            </w:r>
+            <w:r>
+              <w:rPr>
+                <w:rFonts w:hint="eastAsia"/>
+                <w:sz w:val="20"/>
+                <w:szCs w:val="22"/>
+              </w:rPr>
+              <w:t>갔던</w:t>
+            </w:r>
+            <w:r>
+              <w:rPr>
+                <w:rFonts w:hint="eastAsia"/>
+                <w:sz w:val="20"/>
+                <w:szCs w:val="22"/>
+              </w:rPr>
+              <w:t xml:space="preserve"> </w:t>
+            </w:r>
+            <w:r>
+              <w:rPr>
+                <w:rFonts w:hint="eastAsia"/>
+                <w:sz w:val="20"/>
+                <w:szCs w:val="22"/>
+              </w:rPr>
+              <w:t>거 생각나서 연락했어</w:t>
+            </w:r>
+          </w:p>
+          <w:p>
+            <w:pPr>
+              <w:widowControl/>
+              <w:wordWrap/>
+              <w:autoSpaceDE/>
+              <w:autoSpaceDN/>
+              <w:rPr>
+                <w:rFonts w:hint="eastAsia"/>
+                <w:sz w:val="20"/>
+                <w:szCs w:val="22"/>
+              </w:rPr>
+            </w:pPr>
+            <w:r>
+              <w:rPr>
+                <w:rFonts w:hint="eastAsia"/>
+                <w:sz w:val="20"/>
+                <w:szCs w:val="22"/>
+              </w:rPr>
+              <w:t>3131</w:t>
+            </w:r>
           </w:p>
           <w:p>
             <w:pPr>
@@ -4906,6 +4765,7 @@
               <w:wordWrap/>
               <w:autoSpaceDE/>
               <w:autoSpaceDN/>
+              <w:ind w:left="600" w:hangingChars="300" w:hanging="600"/>
               <w:rPr>
                 <w:rFonts w:hint="eastAsia"/>
                 <w:sz w:val="20"/>
@@ -4926,25 +4786,55 @@
                 <w:sz w:val="20"/>
                 <w:szCs w:val="22"/>
               </w:rPr>
-              <w:t xml:space="preserve">그때 재미있게 놀았었지, 애들도 불러서 같이 </w:t>
-            </w:r>
-            <w:proofErr w:type="spellStart"/>
-            <w:r>
-              <w:rPr>
-                <w:rFonts w:hint="eastAsia"/>
-                <w:sz w:val="20"/>
-                <w:szCs w:val="22"/>
-              </w:rPr>
-              <w:t>만날래</w:t>
-            </w:r>
-            <w:proofErr w:type="spellEnd"/>
-            <w:r>
-              <w:rPr>
-                <w:rFonts w:hint="eastAsia"/>
-                <w:sz w:val="20"/>
-                <w:szCs w:val="22"/>
-              </w:rPr>
-              <w:t>?</w:t>
+              <w:t xml:space="preserve">그때 재미있게 놀았었지, </w:t>
+            </w:r>
+            <w:r>
+              <w:rPr>
+                <w:rFonts w:hint="eastAsia"/>
+                <w:sz w:val="20"/>
+                <w:szCs w:val="22"/>
+              </w:rPr>
+              <w:t xml:space="preserve">그때 같이 갔던 </w:t>
+            </w:r>
+            <w:r>
+              <w:rPr>
+                <w:rFonts w:hint="eastAsia"/>
+                <w:sz w:val="20"/>
+                <w:szCs w:val="22"/>
+              </w:rPr>
+              <w:t>애들도 불러서 같이 만날래?</w:t>
+            </w:r>
+            <w:r>
+              <w:rPr>
+                <w:rFonts w:hint="eastAsia"/>
+                <w:sz w:val="20"/>
+                <w:szCs w:val="22"/>
+              </w:rPr>
+              <w:t xml:space="preserve"> </w:t>
+            </w:r>
+            <w:r>
+              <w:rPr>
+                <w:sz w:val="20"/>
+                <w:szCs w:val="22"/>
+              </w:rPr>
+              <w:br/>
+              <w:t>–</w:t>
+            </w:r>
+            <w:r>
+              <w:rPr>
+                <w:rFonts w:hint="eastAsia"/>
+                <w:sz w:val="20"/>
+                <w:szCs w:val="22"/>
+              </w:rPr>
+              <w:t xml:space="preserve"> 게이지 30증가, 3번 대화로 이동</w:t>
+            </w:r>
+            <w:r>
+              <w:rPr>
+                <w:rFonts w:hint="eastAsia"/>
+                <w:sz w:val="20"/>
+                <w:szCs w:val="22"/>
+              </w:rPr>
+              <w:t xml:space="preserve"> 3132</w:t>
             </w:r>
           </w:p>
           <w:p>
@@ -4967,33 +4857,53 @@
               </w:rPr>
               <w:t xml:space="preserve"> (2) </w:t>
             </w:r>
-            <w:proofErr w:type="gramStart"/>
-            <w:r>
-              <w:rPr>
-                <w:rFonts w:hint="eastAsia"/>
-                <w:sz w:val="20"/>
-                <w:szCs w:val="22"/>
-              </w:rPr>
-              <w:t>아하</w:t>
-            </w:r>
-            <w:proofErr w:type="gramEnd"/>
-            <w:r>
-              <w:rPr>
-                <w:rFonts w:hint="eastAsia"/>
-                <w:sz w:val="20"/>
-                <w:szCs w:val="22"/>
-              </w:rPr>
-              <w:t xml:space="preserve"> 그렇구나, 오랜만에 만날까?</w:t>
-            </w:r>
-          </w:p>
-          <w:p>
-            <w:pPr>
-              <w:widowControl/>
-              <w:wordWrap/>
-              <w:autoSpaceDE/>
-              <w:autoSpaceDN/>
-              <w:rPr>
-                <w:rFonts w:hint="eastAsia"/>
+            <w:r>
+              <w:rPr>
+                <w:rFonts w:hint="eastAsia"/>
+                <w:sz w:val="20"/>
+                <w:szCs w:val="22"/>
+              </w:rPr>
+              <w:t>아하 그렇구나, 오랜만에 만날까?</w:t>
+            </w:r>
+            <w:r>
+              <w:rPr>
+                <w:rFonts w:hint="eastAsia"/>
+                <w:sz w:val="20"/>
+                <w:szCs w:val="22"/>
+              </w:rPr>
+              <w:t xml:space="preserve"> </w:t>
+            </w:r>
+            <w:r>
+              <w:rPr>
+                <w:sz w:val="20"/>
+                <w:szCs w:val="22"/>
+              </w:rPr>
+              <w:t>–</w:t>
+            </w:r>
+            <w:r>
+              <w:rPr>
+                <w:rFonts w:hint="eastAsia"/>
+                <w:sz w:val="20"/>
+                <w:szCs w:val="22"/>
+              </w:rPr>
+              <w:t xml:space="preserve"> 게이지 30증가, 3번 대화로 이동</w:t>
+            </w:r>
+            <w:r>
+              <w:rPr>
+                <w:rFonts w:hint="eastAsia"/>
+                <w:sz w:val="20"/>
+                <w:szCs w:val="22"/>
+              </w:rPr>
+              <w:t xml:space="preserve"> 3133</w:t>
+            </w:r>
+          </w:p>
+          <w:p>
+            <w:pPr>
+              <w:widowControl/>
+              <w:wordWrap/>
+              <w:autoSpaceDE/>
+              <w:autoSpaceDN/>
+              <w:rPr>
                 <w:b/>
                 <w:bCs/>
                 <w:sz w:val="24"/>
@@ -5035,7 +4945,6 @@
               <w:autoSpaceDE/>
               <w:autoSpaceDN/>
               <w:rPr>
-                <w:rFonts w:hint="eastAsia"/>
                 <w:b/>
                 <w:bCs/>
                 <w:sz w:val="24"/>
@@ -5095,6 +5004,9 @@
               <w:wordWrap/>
               <w:autoSpaceDE/>
               <w:autoSpaceDN/>
+              <w:rPr>
+                <w:rFonts w:hint="eastAsia"/>
+              </w:rPr>
             </w:pPr>
             <w:r>
               <w:rPr>
@@ -5108,6 +5020,12 @@
               </w:rPr>
               <w:t>그러면 다음주 수요일에 만나는 거 어때?</w:t>
             </w:r>
+            <w:r>
+              <w:rPr>
+                <w:rFonts w:hint="eastAsia"/>
+              </w:rPr>
+              <w:t xml:space="preserve"> 3134</w:t>
+            </w:r>
           </w:p>
           <w:p>
             <w:pPr>
@@ -5165,13 +5083,45 @@
               </w:rPr>
               <w:t>좋아 그러면 그때 만나자</w:t>
             </w:r>
-          </w:p>
-          <w:p>
-            <w:pPr>
-              <w:widowControl/>
-              <w:wordWrap/>
-              <w:autoSpaceDE/>
-              <w:autoSpaceDN/>
+            <w:r>
+              <w:rPr>
+                <w:rFonts w:hint="eastAsia"/>
+                <w:sz w:val="20"/>
+                <w:szCs w:val="22"/>
+              </w:rPr>
+              <w:t xml:space="preserve"> </w:t>
+            </w:r>
+            <w:r>
+              <w:rPr>
+                <w:sz w:val="20"/>
+                <w:szCs w:val="22"/>
+              </w:rPr>
+              <w:t>–</w:t>
+            </w:r>
+            <w:r>
+              <w:rPr>
+                <w:rFonts w:hint="eastAsia"/>
+                <w:sz w:val="20"/>
+                <w:szCs w:val="22"/>
+              </w:rPr>
+              <w:t xml:space="preserve"> 게이지 20증가, 대화 종료 1로 이동</w:t>
+            </w:r>
+            <w:r>
+              <w:rPr>
+                <w:rFonts w:hint="eastAsia"/>
+                <w:sz w:val="20"/>
+                <w:szCs w:val="22"/>
+              </w:rPr>
+              <w:t xml:space="preserve"> 3135</w:t>
+            </w:r>
+          </w:p>
+          <w:p>
+            <w:pPr>
+              <w:widowControl/>
+              <w:wordWrap/>
+              <w:autoSpaceDE/>
+              <w:autoSpaceDN/>
+              <w:ind w:left="600" w:hangingChars="300" w:hanging="600"/>
               <w:rPr>
                 <w:rFonts w:hint="eastAsia"/>
                 <w:sz w:val="20"/>
@@ -5200,28 +5150,47 @@
                 <w:sz w:val="20"/>
                 <w:szCs w:val="22"/>
               </w:rPr>
-              <w:t xml:space="preserve">, 조금 있다가 되는 날 </w:t>
-            </w:r>
-            <w:proofErr w:type="spellStart"/>
-            <w:r>
-              <w:rPr>
-                <w:rFonts w:hint="eastAsia"/>
-                <w:sz w:val="20"/>
-                <w:szCs w:val="22"/>
-              </w:rPr>
-              <w:t>알려줄게</w:t>
-            </w:r>
-            <w:proofErr w:type="spellEnd"/>
-          </w:p>
-          <w:p>
-            <w:pPr>
-              <w:widowControl/>
-              <w:wordWrap/>
-              <w:autoSpaceDE/>
-              <w:autoSpaceDN/>
-              <w:rPr>
-                <w:rFonts w:hint="eastAsia"/>
-              </w:rPr>
+              <w:t>, 조금 있다가 되는 날 알려줄게</w:t>
+            </w:r>
+            <w:r>
+              <w:rPr>
+                <w:rFonts w:hint="eastAsia"/>
+                <w:sz w:val="20"/>
+                <w:szCs w:val="22"/>
+              </w:rPr>
+              <w:t xml:space="preserve"> </w:t>
+            </w:r>
+            <w:r>
+              <w:rPr>
+                <w:sz w:val="20"/>
+                <w:szCs w:val="22"/>
+              </w:rPr>
+              <w:br/>
+              <w:t>–</w:t>
+            </w:r>
+            <w:r>
+              <w:rPr>
+                <w:rFonts w:hint="eastAsia"/>
+                <w:sz w:val="20"/>
+                <w:szCs w:val="22"/>
+              </w:rPr>
+              <w:t xml:space="preserve"> 게이지 20증가, 대화종료 2로 이동</w:t>
+            </w:r>
+            <w:r>
+              <w:rPr>
+                <w:rFonts w:hint="eastAsia"/>
+                <w:sz w:val="20"/>
+                <w:szCs w:val="22"/>
+              </w:rPr>
+              <w:t xml:space="preserve"> 3136</w:t>
+            </w:r>
+          </w:p>
+          <w:p>
+            <w:pPr>
+              <w:widowControl/>
+              <w:wordWrap/>
+              <w:autoSpaceDE/>
+              <w:autoSpaceDN/>
             </w:pPr>
             <w:r>
               <w:rPr>
@@ -5254,6 +5223,29 @@
                 <w:szCs w:val="22"/>
               </w:rPr>
               <w:t>주 금요일은 어때?</w:t>
+            </w:r>
+            <w:r>
+              <w:rPr>
+                <w:rFonts w:hint="eastAsia"/>
+                <w:sz w:val="20"/>
+                <w:szCs w:val="22"/>
+              </w:rPr>
+              <w:t xml:space="preserve"> </w:t>
+            </w:r>
+            <w:r>
+              <w:rPr>
+                <w:sz w:val="20"/>
+                <w:szCs w:val="22"/>
+              </w:rPr>
+              <w:t>–</w:t>
+            </w:r>
+            <w:r>
+              <w:rPr>
+                <w:rFonts w:hint="eastAsia"/>
+                <w:sz w:val="20"/>
+                <w:szCs w:val="22"/>
+              </w:rPr>
+              <w:t xml:space="preserve"> 게이지 20증가 대화종료1로 이동</w:t>
             </w:r>
           </w:p>
         </w:tc>
@@ -5274,7 +5266,6 @@
               <w:autoSpaceDE/>
               <w:autoSpaceDN/>
               <w:rPr>
-                <w:rFonts w:hint="eastAsia"/>
                 <w:b/>
                 <w:bCs/>
                 <w:sz w:val="24"/>
@@ -5289,7 +5280,7 @@
                 <w:sz w:val="24"/>
                 <w:szCs w:val="28"/>
               </w:rPr>
-              <w:t>대화 종료</w:t>
+              <w:t>대화</w:t>
             </w:r>
             <w:r>
               <w:rPr>
@@ -5299,7 +5290,7 @@
                 <w:sz w:val="24"/>
                 <w:szCs w:val="28"/>
               </w:rPr>
-              <w:t>1</w:t>
+              <w:t>4</w:t>
             </w:r>
           </w:p>
           <w:p>
@@ -5327,7 +5318,7 @@
                 <w:b/>
                 <w:bCs/>
               </w:rPr>
-              <w:t>친구</w:t>
+              <w:t>친구B</w:t>
             </w:r>
             <w:r>
               <w:rPr>
@@ -5346,6 +5337,193 @@
               <w:autoSpaceDN/>
               <w:rPr>
                 <w:rFonts w:hint="eastAsia"/>
+                <w:sz w:val="20"/>
+                <w:szCs w:val="22"/>
+              </w:rPr>
+            </w:pPr>
+            <w:r>
+              <w:rPr>
+                <w:rFonts w:hint="eastAsia"/>
+                <w:sz w:val="20"/>
+                <w:szCs w:val="22"/>
+              </w:rPr>
+              <w:t>얼마전에 너랑 같이 여행 갔던 OO이야 너무 오랜만이라 까먹은거야?</w:t>
+            </w:r>
+            <w:r>
+              <w:rPr>
+                <w:rFonts w:hint="eastAsia"/>
+                <w:sz w:val="20"/>
+                <w:szCs w:val="22"/>
+              </w:rPr>
+              <w:t xml:space="preserve"> 3138</w:t>
+            </w:r>
+          </w:p>
+          <w:p>
+            <w:pPr>
+              <w:widowControl/>
+              <w:wordWrap/>
+              <w:autoSpaceDE/>
+              <w:autoSpaceDN/>
+              <w:rPr>
+                <w:sz w:val="10"/>
+                <w:szCs w:val="12"/>
+              </w:rPr>
+            </w:pPr>
+          </w:p>
+          <w:p>
+            <w:pPr>
+              <w:widowControl/>
+              <w:wordWrap/>
+              <w:autoSpaceDE/>
+              <w:autoSpaceDN/>
+              <w:rPr>
+                <w:b/>
+                <w:bCs/>
+              </w:rPr>
+            </w:pPr>
+            <w:r>
+              <w:rPr>
+                <w:rFonts w:hint="eastAsia"/>
+                <w:b/>
+                <w:bCs/>
+              </w:rPr>
+              <w:t>[나]</w:t>
+            </w:r>
+          </w:p>
+          <w:p>
+            <w:pPr>
+              <w:widowControl/>
+              <w:wordWrap/>
+              <w:autoSpaceDE/>
+              <w:autoSpaceDN/>
+              <w:ind w:left="600" w:hangingChars="300" w:hanging="600"/>
+              <w:rPr>
+                <w:sz w:val="20"/>
+                <w:szCs w:val="22"/>
+              </w:rPr>
+            </w:pPr>
+            <w:r>
+              <w:rPr>
+                <w:rFonts w:hint="eastAsia"/>
+                <w:sz w:val="20"/>
+                <w:szCs w:val="22"/>
+              </w:rPr>
+              <w:t xml:space="preserve"> (1) </w:t>
+            </w:r>
+            <w:r>
+              <w:rPr>
+                <w:rFonts w:hint="eastAsia"/>
+                <w:sz w:val="20"/>
+                <w:szCs w:val="22"/>
+              </w:rPr>
+              <w:t xml:space="preserve">장난이야 기억하지 </w:t>
+            </w:r>
+            <w:r>
+              <w:rPr>
+                <w:rFonts w:hint="eastAsia"/>
+                <w:sz w:val="20"/>
+                <w:szCs w:val="22"/>
+              </w:rPr>
+              <w:t xml:space="preserve">잘 지내? </w:t>
+            </w:r>
+            <w:r>
+              <w:rPr>
+                <w:sz w:val="20"/>
+                <w:szCs w:val="22"/>
+              </w:rPr>
+              <w:t>–</w:t>
+            </w:r>
+            <w:r>
+              <w:rPr>
+                <w:rFonts w:hint="eastAsia"/>
+                <w:sz w:val="20"/>
+                <w:szCs w:val="22"/>
+              </w:rPr>
+              <w:t xml:space="preserve"> 게이지 50증가, 2번 대화로 이동</w:t>
+            </w:r>
+          </w:p>
+          <w:p>
+            <w:pPr>
+              <w:widowControl/>
+              <w:wordWrap/>
+              <w:autoSpaceDE/>
+              <w:autoSpaceDN/>
+              <w:rPr>
+                <w:sz w:val="20"/>
+                <w:szCs w:val="22"/>
+              </w:rPr>
+            </w:pPr>
+            <w:r>
+              <w:rPr>
+                <w:rFonts w:hint="eastAsia"/>
+                <w:sz w:val="20"/>
+                <w:szCs w:val="22"/>
+              </w:rPr>
+              <w:t xml:space="preserve"> (2) </w:t>
+            </w:r>
+            <w:r>
+              <w:rPr>
+                <w:rFonts w:hint="eastAsia"/>
+                <w:sz w:val="20"/>
+                <w:szCs w:val="22"/>
+              </w:rPr>
+              <w:t>아 기억났다. 순간 누군가 했네 미안</w:t>
+            </w:r>
+            <w:r>
+              <w:rPr>
+                <w:rFonts w:hint="eastAsia"/>
+                <w:sz w:val="20"/>
+                <w:szCs w:val="22"/>
+              </w:rPr>
+              <w:t xml:space="preserve"> </w:t>
+            </w:r>
+            <w:r>
+              <w:rPr>
+                <w:rFonts w:hint="eastAsia"/>
+                <w:sz w:val="20"/>
+                <w:szCs w:val="22"/>
+              </w:rPr>
+              <w:t>미안 잘</w:t>
+            </w:r>
+            <w:r>
+              <w:rPr>
+                <w:rFonts w:hint="eastAsia"/>
+                <w:sz w:val="20"/>
+                <w:szCs w:val="22"/>
+              </w:rPr>
+              <w:t xml:space="preserve"> </w:t>
+            </w:r>
+            <w:r>
+              <w:rPr>
+                <w:rFonts w:hint="eastAsia"/>
+                <w:sz w:val="20"/>
+                <w:szCs w:val="22"/>
+              </w:rPr>
+              <w:t xml:space="preserve">지내? </w:t>
+            </w:r>
+            <w:r>
+              <w:rPr>
+                <w:sz w:val="20"/>
+                <w:szCs w:val="22"/>
+              </w:rPr>
+              <w:t>–</w:t>
+            </w:r>
+            <w:r>
+              <w:rPr>
+                <w:rFonts w:hint="eastAsia"/>
+                <w:sz w:val="20"/>
+                <w:szCs w:val="22"/>
+              </w:rPr>
+              <w:t xml:space="preserve"> 게이지 50증가, 2번 대화 이동</w:t>
+            </w:r>
+          </w:p>
+          <w:p>
+            <w:pPr>
+              <w:widowControl/>
+              <w:wordWrap/>
+              <w:autoSpaceDE/>
+              <w:autoSpaceDN/>
+              <w:rPr>
                 <w:b/>
                 <w:bCs/>
                 <w:sz w:val="24"/>
@@ -5358,7 +5536,15 @@
                 <w:sz w:val="20"/>
                 <w:szCs w:val="22"/>
               </w:rPr>
-              <w:t>좋아, 그러면 그날 만나는 걸로 하자</w:t>
+              <w:t xml:space="preserve"> (3) </w:t>
+            </w:r>
+            <w:r>
+              <w:rPr>
+                <w:rFonts w:hint="eastAsia"/>
+                <w:sz w:val="20"/>
+                <w:szCs w:val="22"/>
+              </w:rPr>
+              <w:t>X</w:t>
             </w:r>
           </w:p>
         </w:tc>
@@ -5393,6 +5579,100 @@
                 <w:sz w:val="24"/>
                 <w:szCs w:val="28"/>
               </w:rPr>
+              <w:lastRenderedPageBreak/>
+              <w:t>대화 종료1</w:t>
+            </w:r>
+          </w:p>
+          <w:p>
+            <w:pPr>
+              <w:widowControl/>
+              <w:wordWrap/>
+              <w:autoSpaceDE/>
+              <w:autoSpaceDN/>
+              <w:rPr>
+                <w:b/>
+                <w:bCs/>
+              </w:rPr>
+            </w:pPr>
+            <w:r>
+              <w:rPr>
+                <w:rFonts w:hint="eastAsia"/>
+                <w:b/>
+                <w:bCs/>
+              </w:rPr>
+              <w:t>[</w:t>
+            </w:r>
+            <w:r>
+              <w:rPr>
+                <w:rFonts w:hint="eastAsia"/>
+                <w:b/>
+                <w:bCs/>
+              </w:rPr>
+              <w:t>친구</w:t>
+            </w:r>
+            <w:r>
+              <w:rPr>
+                <w:rFonts w:hint="eastAsia"/>
+                <w:b/>
+                <w:bCs/>
+              </w:rPr>
+              <w:t>]</w:t>
+            </w:r>
+          </w:p>
+          <w:p>
+            <w:pPr>
+              <w:widowControl/>
+              <w:wordWrap/>
+              <w:autoSpaceDE/>
+              <w:autoSpaceDN/>
+              <w:rPr>
+                <w:b/>
+                <w:bCs/>
+                <w:sz w:val="24"/>
+                <w:szCs w:val="28"/>
+              </w:rPr>
+            </w:pPr>
+            <w:r>
+              <w:rPr>
+                <w:rFonts w:hint="eastAsia"/>
+                <w:sz w:val="20"/>
+                <w:szCs w:val="22"/>
+              </w:rPr>
+              <w:t>좋아, 그러면 그날 만나는 걸로 하자</w:t>
+            </w:r>
+          </w:p>
+        </w:tc>
+      </w:tr>
+      <w:tr>
+        <w:trPr>
+          <w:trHeight w:val="1958"/>
+        </w:trPr>
+        <w:tc>
+          <w:tcPr>
+            <w:tcW w:w="9016" w:type="dxa"/>
+            <w:vAlign w:val="center"/>
+          </w:tcPr>
+          <w:p>
+            <w:pPr>
+              <w:widowControl/>
+              <w:wordWrap/>
+              <w:autoSpaceDE/>
+              <w:autoSpaceDN/>
+              <w:rPr>
+                <w:b/>
+                <w:bCs/>
+                <w:sz w:val="24"/>
+                <w:szCs w:val="28"/>
+              </w:rPr>
+            </w:pPr>
+            <w:r>
+              <w:rPr>
+                <w:rFonts w:hint="eastAsia"/>
+                <w:b/>
+                <w:bCs/>
+                <w:sz w:val="24"/>
+                <w:szCs w:val="28"/>
+              </w:rPr>
               <w:t>대화종료 2</w:t>
             </w:r>
           </w:p>
@@ -5439,7 +5719,6 @@
               <w:autoSpaceDE/>
               <w:autoSpaceDN/>
               <w:rPr>
-                <w:rFonts w:hint="eastAsia"/>
                 <w:sz w:val="24"/>
                 <w:szCs w:val="28"/>
               </w:rPr>
@@ -5463,7 +5742,6 @@
         <w:autoSpaceDE/>
         <w:autoSpaceDN/>
         <w:rPr>
-          <w:rFonts w:hint="eastAsia"/>
           <w:b/>
           <w:bCs/>
           <w:sz w:val="32"/>
@@ -5491,7 +5769,925 @@
           <w:sz w:val="32"/>
           <w:szCs w:val="36"/>
         </w:rPr>
-        <w:lastRenderedPageBreak/>
+        <w:br w:type="page"/>
+      </w:r>
+    </w:p>
+    <w:tbl>
+      <w:tblPr>
+        <w:tblStyle w:val="aa"/>
+        <w:tblW w:w="0" w:type="auto"/>
+        <w:tblLook w:val="04A0" w:firstRow="1" w:lastRow="0" w:firstColumn="1" w:lastColumn="0" w:noHBand="0" w:noVBand="1"/>
+      </w:tblPr>
+      <w:tblGrid>
+        <w:gridCol w:w="9016"/>
+      </w:tblGrid>
+      <w:tr>
+        <w:trPr>
+          <w:trHeight w:val="531"/>
+        </w:trPr>
+        <w:tc>
+          <w:tcPr>
+            <w:tcW w:w="9016" w:type="dxa"/>
+            <w:shd w:val="clear" w:color="auto" w:fill="262626" w:themeFill="text1" w:themeFillTint="D9"/>
+          </w:tcPr>
+          <w:p>
+            <w:pPr>
+              <w:widowControl/>
+              <w:wordWrap/>
+              <w:autoSpaceDE/>
+              <w:autoSpaceDN/>
+              <w:jc w:val="center"/>
+              <w:rPr>
+                <w:color w:val="FFFFFF" w:themeColor="background1"/>
+                <w:sz w:val="40"/>
+                <w:szCs w:val="44"/>
+              </w:rPr>
+            </w:pPr>
+            <w:r>
+              <w:rPr>
+                <w:rFonts w:hint="eastAsia"/>
+                <w:color w:val="FFFFFF" w:themeColor="background1"/>
+                <w:sz w:val="40"/>
+                <w:szCs w:val="44"/>
+              </w:rPr>
+              <w:lastRenderedPageBreak/>
+              <w:t xml:space="preserve">문자 이벤트 </w:t>
+            </w:r>
+            <w:r>
+              <w:rPr>
+                <w:color w:val="FFFFFF" w:themeColor="background1"/>
+                <w:sz w:val="40"/>
+                <w:szCs w:val="44"/>
+              </w:rPr>
+              <w:t>–</w:t>
+            </w:r>
+            <w:r>
+              <w:rPr>
+                <w:rFonts w:hint="eastAsia"/>
+                <w:color w:val="FFFFFF" w:themeColor="background1"/>
+                <w:sz w:val="40"/>
+                <w:szCs w:val="44"/>
+              </w:rPr>
+              <w:t xml:space="preserve"> </w:t>
+            </w:r>
+            <w:r>
+              <w:rPr>
+                <w:rFonts w:hint="eastAsia"/>
+                <w:color w:val="FFFFFF" w:themeColor="background1"/>
+                <w:sz w:val="40"/>
+                <w:szCs w:val="44"/>
+              </w:rPr>
+              <w:t>동창회 초대</w:t>
+            </w:r>
+          </w:p>
+        </w:tc>
+      </w:tr>
+      <w:tr>
+        <w:trPr>
+          <w:trHeight w:val="1958"/>
+        </w:trPr>
+        <w:tc>
+          <w:tcPr>
+            <w:tcW w:w="9016" w:type="dxa"/>
+            <w:vAlign w:val="center"/>
+          </w:tcPr>
+          <w:p>
+            <w:pPr>
+              <w:widowControl/>
+              <w:wordWrap/>
+              <w:autoSpaceDE/>
+              <w:autoSpaceDN/>
+              <w:rPr>
+                <w:b/>
+                <w:bCs/>
+                <w:sz w:val="24"/>
+                <w:szCs w:val="28"/>
+              </w:rPr>
+            </w:pPr>
+            <w:r>
+              <w:rPr>
+                <w:rFonts w:hint="eastAsia"/>
+                <w:b/>
+                <w:bCs/>
+                <w:sz w:val="24"/>
+                <w:szCs w:val="28"/>
+              </w:rPr>
+              <w:t>대화</w:t>
+            </w:r>
+            <w:r>
+              <w:rPr>
+                <w:rFonts w:hint="eastAsia"/>
+                <w:b/>
+                <w:bCs/>
+                <w:sz w:val="24"/>
+                <w:szCs w:val="28"/>
+              </w:rPr>
+              <w:t>1</w:t>
+            </w:r>
+          </w:p>
+          <w:p>
+            <w:pPr>
+              <w:widowControl/>
+              <w:wordWrap/>
+              <w:autoSpaceDE/>
+              <w:autoSpaceDN/>
+              <w:rPr>
+                <w:b/>
+                <w:bCs/>
+              </w:rPr>
+            </w:pPr>
+            <w:r>
+              <w:rPr>
+                <w:rFonts w:hint="eastAsia"/>
+                <w:b/>
+                <w:bCs/>
+              </w:rPr>
+              <w:t>[</w:t>
+            </w:r>
+            <w:r>
+              <w:rPr>
+                <w:rFonts w:hint="eastAsia"/>
+                <w:b/>
+                <w:bCs/>
+              </w:rPr>
+              <w:t>고등학교 동창회 회장</w:t>
+            </w:r>
+            <w:r>
+              <w:rPr>
+                <w:rFonts w:hint="eastAsia"/>
+                <w:b/>
+                <w:bCs/>
+              </w:rPr>
+              <w:t>]</w:t>
+            </w:r>
+          </w:p>
+          <w:p>
+            <w:pPr>
+              <w:widowControl/>
+              <w:wordWrap/>
+              <w:autoSpaceDE/>
+              <w:autoSpaceDN/>
+              <w:rPr>
+                <w:sz w:val="20"/>
+                <w:szCs w:val="22"/>
+              </w:rPr>
+            </w:pPr>
+            <w:r>
+              <w:rPr>
+                <w:rFonts w:hint="eastAsia"/>
+                <w:sz w:val="20"/>
+                <w:szCs w:val="22"/>
+              </w:rPr>
+              <w:t>들래야! 잘 지내냐? 우리 다음주에 동창회 하는데 올래? 다들 모인다고 해서 연락해봤어!</w:t>
+            </w:r>
+            <w:r>
+              <w:rPr>
+                <w:rFonts w:hint="eastAsia"/>
+                <w:sz w:val="20"/>
+                <w:szCs w:val="22"/>
+              </w:rPr>
+              <w:t>3143</w:t>
+            </w:r>
+          </w:p>
+          <w:p>
+            <w:pPr>
+              <w:widowControl/>
+              <w:wordWrap/>
+              <w:autoSpaceDE/>
+              <w:autoSpaceDN/>
+              <w:rPr>
+                <w:rFonts w:hint="eastAsia"/>
+                <w:sz w:val="10"/>
+                <w:szCs w:val="12"/>
+              </w:rPr>
+            </w:pPr>
+          </w:p>
+          <w:p>
+            <w:pPr>
+              <w:widowControl/>
+              <w:wordWrap/>
+              <w:autoSpaceDE/>
+              <w:autoSpaceDN/>
+              <w:rPr>
+                <w:b/>
+                <w:bCs/>
+              </w:rPr>
+            </w:pPr>
+            <w:r>
+              <w:rPr>
+                <w:rFonts w:hint="eastAsia"/>
+                <w:b/>
+                <w:bCs/>
+              </w:rPr>
+              <w:t>[나]</w:t>
+            </w:r>
+          </w:p>
+          <w:p>
+            <w:pPr>
+              <w:widowControl/>
+              <w:wordWrap/>
+              <w:autoSpaceDE/>
+              <w:autoSpaceDN/>
+              <w:rPr>
+                <w:sz w:val="20"/>
+                <w:szCs w:val="22"/>
+              </w:rPr>
+            </w:pPr>
+            <w:r>
+              <w:rPr>
+                <w:rFonts w:hint="eastAsia"/>
+                <w:sz w:val="20"/>
+                <w:szCs w:val="22"/>
+              </w:rPr>
+              <w:t xml:space="preserve"> (1) </w:t>
+            </w:r>
+            <w:r>
+              <w:rPr>
+                <w:rFonts w:hint="eastAsia"/>
+                <w:sz w:val="20"/>
+                <w:szCs w:val="22"/>
+              </w:rPr>
+              <w:t xml:space="preserve">음..혹시 누구누구 오는지 알 수 있을까? </w:t>
+            </w:r>
+            <w:r>
+              <w:rPr>
+                <w:sz w:val="20"/>
+                <w:szCs w:val="22"/>
+              </w:rPr>
+              <w:t>–</w:t>
+            </w:r>
+            <w:r>
+              <w:rPr>
+                <w:rFonts w:hint="eastAsia"/>
+                <w:sz w:val="20"/>
+                <w:szCs w:val="22"/>
+              </w:rPr>
+              <w:t xml:space="preserve"> 게이지 50증가, 대화 2로 이동</w:t>
+            </w:r>
+          </w:p>
+          <w:p>
+            <w:pPr>
+              <w:widowControl/>
+              <w:wordWrap/>
+              <w:autoSpaceDE/>
+              <w:autoSpaceDN/>
+              <w:rPr>
+                <w:sz w:val="20"/>
+                <w:szCs w:val="22"/>
+              </w:rPr>
+            </w:pPr>
+            <w:r>
+              <w:rPr>
+                <w:rFonts w:hint="eastAsia"/>
+                <w:sz w:val="20"/>
+                <w:szCs w:val="22"/>
+              </w:rPr>
+              <w:t xml:space="preserve"> (2) </w:t>
+            </w:r>
+            <w:r>
+              <w:rPr>
+                <w:rFonts w:hint="eastAsia"/>
+                <w:sz w:val="20"/>
+                <w:szCs w:val="22"/>
+              </w:rPr>
+              <w:t>어</w:t>
+            </w:r>
+            <w:r>
+              <w:rPr>
+                <w:sz w:val="20"/>
+                <w:szCs w:val="22"/>
+              </w:rPr>
+              <w:t>…</w:t>
+            </w:r>
+            <w:r>
+              <w:rPr>
+                <w:rFonts w:hint="eastAsia"/>
+                <w:sz w:val="20"/>
+                <w:szCs w:val="22"/>
+              </w:rPr>
+              <w:t xml:space="preserve">다음주에 바빠서 시간이 안될 것 같아 </w:t>
+            </w:r>
+            <w:r>
+              <w:rPr>
+                <w:sz w:val="20"/>
+                <w:szCs w:val="22"/>
+              </w:rPr>
+              <w:t>–</w:t>
+            </w:r>
+            <w:r>
+              <w:rPr>
+                <w:rFonts w:hint="eastAsia"/>
+                <w:sz w:val="20"/>
+                <w:szCs w:val="22"/>
+              </w:rPr>
+              <w:t xml:space="preserve"> 게이지 </w:t>
+            </w:r>
+            <w:r>
+              <w:rPr>
+                <w:rFonts w:hint="eastAsia"/>
+                <w:sz w:val="20"/>
+                <w:szCs w:val="22"/>
+              </w:rPr>
+              <w:t>10</w:t>
+            </w:r>
+            <w:r>
+              <w:rPr>
+                <w:rFonts w:hint="eastAsia"/>
+                <w:sz w:val="20"/>
+                <w:szCs w:val="22"/>
+              </w:rPr>
+              <w:t xml:space="preserve">0증가, 대화 </w:t>
+            </w:r>
+            <w:r>
+              <w:rPr>
+                <w:rFonts w:hint="eastAsia"/>
+                <w:sz w:val="20"/>
+                <w:szCs w:val="22"/>
+              </w:rPr>
+              <w:t>종료 1</w:t>
+            </w:r>
+            <w:r>
+              <w:rPr>
+                <w:rFonts w:hint="eastAsia"/>
+                <w:sz w:val="20"/>
+                <w:szCs w:val="22"/>
+              </w:rPr>
+              <w:t>로 이</w:t>
+            </w:r>
+            <w:r>
+              <w:rPr>
+                <w:rFonts w:hint="eastAsia"/>
+                <w:sz w:val="20"/>
+                <w:szCs w:val="22"/>
+              </w:rPr>
+              <w:t>동</w:t>
+            </w:r>
+          </w:p>
+          <w:p>
+            <w:pPr>
+              <w:widowControl/>
+              <w:wordWrap/>
+              <w:autoSpaceDE/>
+              <w:autoSpaceDN/>
+            </w:pPr>
+            <w:r>
+              <w:rPr>
+                <w:rFonts w:hint="eastAsia"/>
+                <w:sz w:val="20"/>
+                <w:szCs w:val="22"/>
+              </w:rPr>
+              <w:t xml:space="preserve"> (3) </w:t>
+            </w:r>
+            <w:r>
+              <w:rPr>
+                <w:rFonts w:hint="eastAsia"/>
+                <w:sz w:val="20"/>
+                <w:szCs w:val="22"/>
+              </w:rPr>
+              <w:t xml:space="preserve">그래 시간 될 것 같아 </w:t>
+            </w:r>
+            <w:r>
+              <w:rPr>
+                <w:sz w:val="20"/>
+                <w:szCs w:val="22"/>
+              </w:rPr>
+              <w:t>–</w:t>
+            </w:r>
+            <w:r>
+              <w:rPr>
+                <w:rFonts w:hint="eastAsia"/>
+                <w:sz w:val="20"/>
+                <w:szCs w:val="22"/>
+              </w:rPr>
+              <w:t xml:space="preserve"> 게이지 100증가, 대화 종료로 이동</w:t>
+            </w:r>
+          </w:p>
+        </w:tc>
+      </w:tr>
+      <w:tr>
+        <w:trPr>
+          <w:trHeight w:val="1958"/>
+        </w:trPr>
+        <w:tc>
+          <w:tcPr>
+            <w:tcW w:w="9016" w:type="dxa"/>
+            <w:vAlign w:val="center"/>
+          </w:tcPr>
+          <w:p>
+            <w:pPr>
+              <w:widowControl/>
+              <w:wordWrap/>
+              <w:autoSpaceDE/>
+              <w:autoSpaceDN/>
+              <w:rPr>
+                <w:b/>
+                <w:bCs/>
+                <w:sz w:val="24"/>
+                <w:szCs w:val="28"/>
+              </w:rPr>
+            </w:pPr>
+            <w:r>
+              <w:rPr>
+                <w:rFonts w:hint="eastAsia"/>
+                <w:b/>
+                <w:bCs/>
+                <w:sz w:val="24"/>
+                <w:szCs w:val="28"/>
+              </w:rPr>
+              <w:t>대화</w:t>
+            </w:r>
+            <w:r>
+              <w:rPr>
+                <w:rFonts w:hint="eastAsia"/>
+                <w:b/>
+                <w:bCs/>
+                <w:sz w:val="24"/>
+                <w:szCs w:val="28"/>
+              </w:rPr>
+              <w:t>2</w:t>
+            </w:r>
+          </w:p>
+          <w:p>
+            <w:pPr>
+              <w:widowControl/>
+              <w:wordWrap/>
+              <w:autoSpaceDE/>
+              <w:autoSpaceDN/>
+              <w:rPr>
+                <w:b/>
+                <w:bCs/>
+              </w:rPr>
+            </w:pPr>
+            <w:r>
+              <w:rPr>
+                <w:rFonts w:hint="eastAsia"/>
+                <w:b/>
+                <w:bCs/>
+              </w:rPr>
+              <w:t>[</w:t>
+            </w:r>
+            <w:r>
+              <w:rPr>
+                <w:rFonts w:hint="eastAsia"/>
+                <w:b/>
+                <w:bCs/>
+              </w:rPr>
+              <w:t>고등학교 동창회 회장</w:t>
+            </w:r>
+            <w:r>
+              <w:rPr>
+                <w:rFonts w:hint="eastAsia"/>
+                <w:b/>
+                <w:bCs/>
+              </w:rPr>
+              <w:t>]</w:t>
+            </w:r>
+          </w:p>
+          <w:p>
+            <w:pPr>
+              <w:widowControl/>
+              <w:wordWrap/>
+              <w:autoSpaceDE/>
+              <w:autoSpaceDN/>
+              <w:rPr>
+                <w:sz w:val="20"/>
+                <w:szCs w:val="22"/>
+              </w:rPr>
+            </w:pPr>
+            <w:r>
+              <w:rPr>
+                <w:rFonts w:hint="eastAsia"/>
+                <w:sz w:val="20"/>
+                <w:szCs w:val="22"/>
+              </w:rPr>
+              <w:t>XX도 오고, OO도 올거야 다들 너 보고 싶어 하더라!</w:t>
+            </w:r>
+            <w:r>
+              <w:rPr>
+                <w:rFonts w:hint="eastAsia"/>
+                <w:sz w:val="20"/>
+                <w:szCs w:val="22"/>
+              </w:rPr>
+              <w:t xml:space="preserve"> 3147</w:t>
+            </w:r>
+          </w:p>
+          <w:p>
+            <w:pPr>
+              <w:widowControl/>
+              <w:wordWrap/>
+              <w:autoSpaceDE/>
+              <w:autoSpaceDN/>
+              <w:rPr>
+                <w:sz w:val="10"/>
+                <w:szCs w:val="12"/>
+              </w:rPr>
+            </w:pPr>
+          </w:p>
+          <w:p>
+            <w:pPr>
+              <w:widowControl/>
+              <w:wordWrap/>
+              <w:autoSpaceDE/>
+              <w:autoSpaceDN/>
+              <w:rPr>
+                <w:b/>
+                <w:bCs/>
+              </w:rPr>
+            </w:pPr>
+            <w:r>
+              <w:rPr>
+                <w:rFonts w:hint="eastAsia"/>
+                <w:b/>
+                <w:bCs/>
+              </w:rPr>
+              <w:t>[나]</w:t>
+            </w:r>
+          </w:p>
+          <w:p>
+            <w:pPr>
+              <w:widowControl/>
+              <w:wordWrap/>
+              <w:autoSpaceDE/>
+              <w:autoSpaceDN/>
+              <w:rPr>
+                <w:sz w:val="20"/>
+                <w:szCs w:val="22"/>
+              </w:rPr>
+            </w:pPr>
+            <w:r>
+              <w:rPr>
+                <w:rFonts w:hint="eastAsia"/>
+                <w:sz w:val="20"/>
+                <w:szCs w:val="22"/>
+              </w:rPr>
+              <w:t xml:space="preserve"> (1) </w:t>
+            </w:r>
+            <w:r>
+              <w:rPr>
+                <w:rFonts w:hint="eastAsia"/>
+                <w:sz w:val="20"/>
+                <w:szCs w:val="22"/>
+              </w:rPr>
+              <w:t xml:space="preserve">그래 그러면 가는걸로 할게 </w:t>
+            </w:r>
+            <w:r>
+              <w:rPr>
+                <w:sz w:val="20"/>
+                <w:szCs w:val="22"/>
+              </w:rPr>
+              <w:t>–</w:t>
+            </w:r>
+            <w:r>
+              <w:rPr>
+                <w:rFonts w:hint="eastAsia"/>
+                <w:sz w:val="20"/>
+                <w:szCs w:val="22"/>
+              </w:rPr>
+              <w:t xml:space="preserve"> 게이지 50증가, 대화 종료1로 이동</w:t>
+            </w:r>
+          </w:p>
+          <w:p>
+            <w:pPr>
+              <w:widowControl/>
+              <w:wordWrap/>
+              <w:autoSpaceDE/>
+              <w:autoSpaceDN/>
+              <w:rPr>
+                <w:sz w:val="20"/>
+                <w:szCs w:val="22"/>
+              </w:rPr>
+            </w:pPr>
+            <w:r>
+              <w:rPr>
+                <w:rFonts w:hint="eastAsia"/>
+                <w:sz w:val="20"/>
+                <w:szCs w:val="22"/>
+              </w:rPr>
+              <w:t xml:space="preserve"> (2) </w:t>
+            </w:r>
+            <w:r>
+              <w:rPr>
+                <w:rFonts w:hint="eastAsia"/>
+                <w:sz w:val="20"/>
+                <w:szCs w:val="22"/>
+              </w:rPr>
+              <w:t>음</w:t>
+            </w:r>
+            <w:r>
+              <w:rPr>
+                <w:sz w:val="20"/>
+                <w:szCs w:val="22"/>
+              </w:rPr>
+              <w:t>…</w:t>
+            </w:r>
+            <w:r>
+              <w:rPr>
+                <w:rFonts w:hint="eastAsia"/>
+                <w:sz w:val="20"/>
+                <w:szCs w:val="22"/>
+              </w:rPr>
+              <w:t xml:space="preserve">내가 다음주에는 일정이 있어서 못 갈 것 같아. </w:t>
+            </w:r>
+            <w:r>
+              <w:rPr>
+                <w:sz w:val="20"/>
+                <w:szCs w:val="22"/>
+              </w:rPr>
+              <w:t>–</w:t>
+            </w:r>
+            <w:r>
+              <w:rPr>
+                <w:rFonts w:hint="eastAsia"/>
+                <w:sz w:val="20"/>
+                <w:szCs w:val="22"/>
+              </w:rPr>
+              <w:t xml:space="preserve"> 게이지 50증가, 대화 종료2로 이동</w:t>
+            </w:r>
+          </w:p>
+          <w:p>
+            <w:pPr>
+              <w:widowControl/>
+              <w:wordWrap/>
+              <w:autoSpaceDE/>
+              <w:autoSpaceDN/>
+              <w:rPr>
+                <w:b/>
+                <w:bCs/>
+                <w:sz w:val="24"/>
+                <w:szCs w:val="28"/>
+              </w:rPr>
+            </w:pPr>
+            <w:r>
+              <w:rPr>
+                <w:rFonts w:hint="eastAsia"/>
+                <w:sz w:val="20"/>
+                <w:szCs w:val="22"/>
+              </w:rPr>
+              <w:t xml:space="preserve"> (3) </w:t>
+            </w:r>
+            <w:r>
+              <w:rPr>
+                <w:rFonts w:hint="eastAsia"/>
+                <w:sz w:val="20"/>
+                <w:szCs w:val="22"/>
+              </w:rPr>
+              <w:t>X</w:t>
+            </w:r>
+          </w:p>
+        </w:tc>
+      </w:tr>
+      <w:tr>
+        <w:trPr>
+          <w:trHeight w:val="1958"/>
+        </w:trPr>
+        <w:tc>
+          <w:tcPr>
+            <w:tcW w:w="9016" w:type="dxa"/>
+            <w:vAlign w:val="center"/>
+          </w:tcPr>
+          <w:p>
+            <w:pPr>
+              <w:widowControl/>
+              <w:wordWrap/>
+              <w:autoSpaceDE/>
+              <w:autoSpaceDN/>
+              <w:rPr>
+                <w:b/>
+                <w:bCs/>
+                <w:sz w:val="24"/>
+                <w:szCs w:val="28"/>
+              </w:rPr>
+            </w:pPr>
+            <w:r>
+              <w:rPr>
+                <w:rFonts w:hint="eastAsia"/>
+                <w:b/>
+                <w:bCs/>
+                <w:sz w:val="24"/>
+                <w:szCs w:val="28"/>
+              </w:rPr>
+              <w:t>대화 종료</w:t>
+            </w:r>
+            <w:r>
+              <w:rPr>
+                <w:rFonts w:hint="eastAsia"/>
+                <w:b/>
+                <w:bCs/>
+                <w:sz w:val="24"/>
+                <w:szCs w:val="28"/>
+              </w:rPr>
+              <w:t>1</w:t>
+            </w:r>
+          </w:p>
+          <w:p>
+            <w:pPr>
+              <w:widowControl/>
+              <w:wordWrap/>
+              <w:autoSpaceDE/>
+              <w:autoSpaceDN/>
+              <w:rPr>
+                <w:b/>
+                <w:bCs/>
+              </w:rPr>
+            </w:pPr>
+            <w:r>
+              <w:rPr>
+                <w:rFonts w:hint="eastAsia"/>
+                <w:b/>
+                <w:bCs/>
+              </w:rPr>
+              <w:t>[</w:t>
+            </w:r>
+            <w:r>
+              <w:rPr>
+                <w:rFonts w:hint="eastAsia"/>
+                <w:b/>
+                <w:bCs/>
+              </w:rPr>
+              <w:t>고등학교 동창회 회장</w:t>
+            </w:r>
+            <w:r>
+              <w:rPr>
+                <w:rFonts w:hint="eastAsia"/>
+                <w:b/>
+                <w:bCs/>
+              </w:rPr>
+              <w:t>]</w:t>
+            </w:r>
+          </w:p>
+          <w:p>
+            <w:pPr>
+              <w:widowControl/>
+              <w:wordWrap/>
+              <w:autoSpaceDE/>
+              <w:autoSpaceDN/>
+              <w:rPr>
+                <w:rFonts w:hint="eastAsia"/>
+              </w:rPr>
+            </w:pPr>
+            <w:r>
+              <w:rPr>
+                <w:rFonts w:hint="eastAsia"/>
+                <w:sz w:val="20"/>
+                <w:szCs w:val="22"/>
+              </w:rPr>
+              <w:t>그래 그러면 오는</w:t>
+            </w:r>
+            <w:r>
+              <w:rPr>
+                <w:rFonts w:hint="eastAsia"/>
+                <w:sz w:val="20"/>
+                <w:szCs w:val="22"/>
+              </w:rPr>
+              <w:t xml:space="preserve"> </w:t>
+            </w:r>
+            <w:r>
+              <w:rPr>
+                <w:rFonts w:hint="eastAsia"/>
+                <w:sz w:val="20"/>
+                <w:szCs w:val="22"/>
+              </w:rPr>
+              <w:t>걸로 알고 있을게</w:t>
+            </w:r>
+            <w:r>
+              <w:rPr>
+                <w:rFonts w:hint="eastAsia"/>
+                <w:sz w:val="20"/>
+                <w:szCs w:val="22"/>
+              </w:rPr>
+              <w:t>, 조금 있다가 오는 애들 다 정해지면 단톡방 초대해줄게</w:t>
+            </w:r>
+          </w:p>
+        </w:tc>
+      </w:tr>
+      <w:tr>
+        <w:trPr>
+          <w:trHeight w:val="1958"/>
+        </w:trPr>
+        <w:tc>
+          <w:tcPr>
+            <w:tcW w:w="9016" w:type="dxa"/>
+            <w:vAlign w:val="center"/>
+          </w:tcPr>
+          <w:p>
+            <w:pPr>
+              <w:widowControl/>
+              <w:wordWrap/>
+              <w:autoSpaceDE/>
+              <w:autoSpaceDN/>
+              <w:rPr>
+                <w:b/>
+                <w:bCs/>
+                <w:sz w:val="24"/>
+                <w:szCs w:val="28"/>
+              </w:rPr>
+            </w:pPr>
+            <w:r>
+              <w:rPr>
+                <w:rFonts w:hint="eastAsia"/>
+                <w:b/>
+                <w:bCs/>
+                <w:sz w:val="24"/>
+                <w:szCs w:val="28"/>
+              </w:rPr>
+              <w:t>대화 종료2</w:t>
+            </w:r>
+          </w:p>
+          <w:p>
+            <w:pPr>
+              <w:widowControl/>
+              <w:wordWrap/>
+              <w:autoSpaceDE/>
+              <w:autoSpaceDN/>
+              <w:rPr>
+                <w:b/>
+                <w:bCs/>
+              </w:rPr>
+            </w:pPr>
+            <w:r>
+              <w:rPr>
+                <w:rFonts w:hint="eastAsia"/>
+                <w:b/>
+                <w:bCs/>
+              </w:rPr>
+              <w:t>[</w:t>
+            </w:r>
+            <w:r>
+              <w:rPr>
+                <w:rFonts w:hint="eastAsia"/>
+                <w:b/>
+                <w:bCs/>
+              </w:rPr>
+              <w:t>고등학교 동창회 회장</w:t>
+            </w:r>
+            <w:r>
+              <w:rPr>
+                <w:rFonts w:hint="eastAsia"/>
+                <w:b/>
+                <w:bCs/>
+              </w:rPr>
+              <w:t>]</w:t>
+            </w:r>
+          </w:p>
+          <w:p>
+            <w:pPr>
+              <w:widowControl/>
+              <w:wordWrap/>
+              <w:autoSpaceDE/>
+              <w:autoSpaceDN/>
+              <w:rPr>
+                <w:b/>
+                <w:bCs/>
+                <w:sz w:val="24"/>
+                <w:szCs w:val="28"/>
+              </w:rPr>
+            </w:pPr>
+            <w:r>
+              <w:rPr>
+                <w:rFonts w:hint="eastAsia"/>
+                <w:sz w:val="20"/>
+                <w:szCs w:val="22"/>
+              </w:rPr>
+              <w:t>그래 그러면 못 오는 걸로 알고 있을게</w:t>
+            </w:r>
+          </w:p>
+        </w:tc>
+      </w:tr>
+    </w:tbl>
+    <w:p>
+      <w:pPr>
+        <w:widowControl/>
+        <w:wordWrap/>
+        <w:autoSpaceDE/>
+        <w:autoSpaceDN/>
+        <w:rPr>
+          <w:b/>
+          <w:bCs/>
+          <w:sz w:val="32"/>
+          <w:szCs w:val="36"/>
+        </w:rPr>
+      </w:pPr>
+    </w:p>
+    <w:p>
+      <w:pPr>
+        <w:widowControl/>
+        <w:wordWrap/>
+        <w:autoSpaceDE/>
+        <w:autoSpaceDN/>
+        <w:rPr>
+          <w:b/>
+          <w:bCs/>
+          <w:sz w:val="32"/>
+          <w:szCs w:val="36"/>
+        </w:rPr>
+      </w:pPr>
+      <w:r>
+        <w:rPr>
+          <w:b/>
+          <w:bCs/>
+          <w:sz w:val="32"/>
+          <w:szCs w:val="36"/>
+        </w:rPr>
         <w:br w:type="page"/>
       </w:r>
     </w:p>
@@ -5530,29 +6726,7 @@
           <w:sz w:val="32"/>
           <w:szCs w:val="36"/>
         </w:rPr>
-        <w:t>&lt;</w:t>
-      </w:r>
-      <w:proofErr w:type="spellStart"/>
-      <w:r>
-        <w:rPr>
-          <w:rFonts w:hint="eastAsia"/>
-          <w:b/>
-          <w:bCs/>
-          <w:sz w:val="32"/>
-          <w:szCs w:val="36"/>
-        </w:rPr>
-        <w:t>Npc</w:t>
-      </w:r>
-      <w:proofErr w:type="spellEnd"/>
-      <w:r>
-        <w:rPr>
-          <w:rFonts w:hint="eastAsia"/>
-          <w:b/>
-          <w:bCs/>
-          <w:sz w:val="32"/>
-          <w:szCs w:val="36"/>
-        </w:rPr>
-        <w:t>와의 통화 방해 이벤트&gt;</w:t>
+        <w:t>&lt;Npc와의 통화 방해 이벤트&gt;</w:t>
       </w:r>
     </w:p>
     <w:tbl>
@@ -5585,7 +6759,6 @@
                 <w:szCs w:val="44"/>
               </w:rPr>
             </w:pPr>
-            <w:proofErr w:type="spellStart"/>
             <w:r>
               <w:rPr>
                 <w:rFonts w:hint="eastAsia"/>
@@ -5593,17 +6766,7 @@
                 <w:sz w:val="40"/>
                 <w:szCs w:val="44"/>
               </w:rPr>
-              <w:t>Npc</w:t>
-            </w:r>
-            <w:proofErr w:type="spellEnd"/>
-            <w:r>
-              <w:rPr>
-                <w:rFonts w:hint="eastAsia"/>
-                <w:color w:val="FFFFFF" w:themeColor="background1"/>
-                <w:sz w:val="40"/>
-                <w:szCs w:val="44"/>
-              </w:rPr>
-              <w:t>와 통화 방해 이벤트</w:t>
+              <w:t>Npc와 통화 방해 이벤트</w:t>
             </w:r>
           </w:p>
         </w:tc>
@@ -5769,25 +6932,7 @@
                 <w:sz w:val="20"/>
                 <w:szCs w:val="22"/>
               </w:rPr>
-              <w:t xml:space="preserve">화면 상단에 </w:t>
-            </w:r>
-            <w:proofErr w:type="spellStart"/>
-            <w:r>
-              <w:rPr>
-                <w:rFonts w:hint="eastAsia"/>
-                <w:sz w:val="20"/>
-                <w:szCs w:val="22"/>
-              </w:rPr>
-              <w:t>페이드</w:t>
-            </w:r>
-            <w:proofErr w:type="spellEnd"/>
-            <w:r>
-              <w:rPr>
-                <w:rFonts w:hint="eastAsia"/>
-                <w:sz w:val="20"/>
-                <w:szCs w:val="22"/>
-              </w:rPr>
-              <w:t xml:space="preserve"> 인으로 통화UI가 나타나면 무시 또는 전화 받기</w:t>
+              <w:t>화면 상단에 페이드 인으로 통화UI가 나타나면 무시 또는 전화 받기</w:t>
             </w:r>
             <w:r>
               <w:rPr>
@@ -6140,7 +7285,6 @@
                 <w:szCs w:val="44"/>
               </w:rPr>
             </w:pPr>
-            <w:proofErr w:type="spellStart"/>
             <w:r>
               <w:rPr>
                 <w:rFonts w:hint="eastAsia"/>
@@ -6149,17 +7293,7 @@
                 <w:szCs w:val="44"/>
               </w:rPr>
               <w:lastRenderedPageBreak/>
-              <w:t>Npc</w:t>
-            </w:r>
-            <w:proofErr w:type="spellEnd"/>
-            <w:r>
-              <w:rPr>
-                <w:rFonts w:hint="eastAsia"/>
-                <w:color w:val="FFFFFF" w:themeColor="background1"/>
-                <w:sz w:val="40"/>
-                <w:szCs w:val="44"/>
-              </w:rPr>
-              <w:t xml:space="preserve">와 통화 </w:t>
+              <w:t xml:space="preserve">Npc와 통화 </w:t>
             </w:r>
             <w:r>
               <w:rPr>
@@ -6373,21 +7507,7 @@
               <w:rPr>
                 <w:rFonts w:hint="eastAsia"/>
               </w:rPr>
-              <w:t xml:space="preserve">현재 대화가 </w:t>
-            </w:r>
-            <w:proofErr w:type="spellStart"/>
-            <w:r>
-              <w:rPr>
-                <w:rFonts w:hint="eastAsia"/>
-              </w:rPr>
-              <w:t>페이드</w:t>
-            </w:r>
-            <w:proofErr w:type="spellEnd"/>
-            <w:r>
-              <w:rPr>
-                <w:rFonts w:hint="eastAsia"/>
-              </w:rPr>
-              <w:t xml:space="preserve"> 아웃으로 사라지며 1번 UI로 복귀</w:t>
+              <w:t>현재 대화가 페이드 아웃으로 사라지며 1번 UI로 복귀</w:t>
             </w:r>
           </w:p>
           <w:p>
@@ -6528,19 +7648,11 @@
               <w:autoSpaceDE/>
               <w:autoSpaceDN/>
             </w:pPr>
-            <w:proofErr w:type="spellStart"/>
-            <w:r>
-              <w:rPr>
-                <w:rFonts w:hint="eastAsia"/>
-              </w:rPr>
-              <w:t>Npc</w:t>
-            </w:r>
-            <w:proofErr w:type="spellEnd"/>
-            <w:r>
-              <w:rPr>
-                <w:rFonts w:hint="eastAsia"/>
-              </w:rPr>
-              <w:t>: [엄마]로 표기</w:t>
+            <w:r>
+              <w:rPr>
+                <w:rFonts w:hint="eastAsia"/>
+              </w:rPr>
+              <w:t>Npc: [엄마]로 표기</w:t>
             </w:r>
           </w:p>
           <w:p>
@@ -6577,49 +7689,21 @@
               <w:rPr>
                 <w:rFonts w:hint="eastAsia"/>
               </w:rPr>
-              <w:t xml:space="preserve">진행도 게이지 </w:t>
-            </w:r>
-            <w:proofErr w:type="gramStart"/>
-            <w:r>
-              <w:rPr>
-                <w:rFonts w:hint="eastAsia"/>
-              </w:rPr>
-              <w:t>최대치 :</w:t>
-            </w:r>
-            <w:proofErr w:type="gramEnd"/>
-            <w:r>
-              <w:rPr>
-                <w:rFonts w:hint="eastAsia"/>
-              </w:rPr>
-              <w:t xml:space="preserve"> 100</w:t>
-            </w:r>
-          </w:p>
-          <w:p>
-            <w:pPr>
-              <w:widowControl/>
-              <w:wordWrap/>
-              <w:autoSpaceDE/>
-              <w:autoSpaceDN/>
-            </w:pPr>
-            <w:r>
-              <w:rPr>
-                <w:rFonts w:hint="eastAsia"/>
-              </w:rPr>
-              <w:t xml:space="preserve">각 답변들은 </w:t>
-            </w:r>
-            <w:proofErr w:type="spellStart"/>
-            <w:r>
-              <w:rPr>
-                <w:rFonts w:hint="eastAsia"/>
-              </w:rPr>
-              <w:t>랜덤한</w:t>
-            </w:r>
-            <w:proofErr w:type="spellEnd"/>
-            <w:r>
-              <w:rPr>
-                <w:rFonts w:hint="eastAsia"/>
-              </w:rPr>
-              <w:t xml:space="preserve"> 위치에 생성된다.</w:t>
+              <w:t>진행도 게이지 최대치 : 100</w:t>
+            </w:r>
+          </w:p>
+          <w:p>
+            <w:pPr>
+              <w:widowControl/>
+              <w:wordWrap/>
+              <w:autoSpaceDE/>
+              <w:autoSpaceDN/>
+            </w:pPr>
+            <w:r>
+              <w:rPr>
+                <w:rFonts w:hint="eastAsia"/>
+              </w:rPr>
+              <w:t>각 답변들은 랜덤한 위치에 생성된다.</w:t>
             </w:r>
           </w:p>
         </w:tc>
@@ -6710,25 +7794,7 @@
                 <w:sz w:val="20"/>
                 <w:szCs w:val="22"/>
               </w:rPr>
-              <w:t xml:space="preserve">냉장고에 넣어 놨던 반찬들은 다 </w:t>
-            </w:r>
-            <w:proofErr w:type="spellStart"/>
-            <w:r>
-              <w:rPr>
-                <w:rFonts w:hint="eastAsia"/>
-                <w:sz w:val="20"/>
-                <w:szCs w:val="22"/>
-              </w:rPr>
-              <w:t>먹었니</w:t>
-            </w:r>
-            <w:proofErr w:type="spellEnd"/>
-            <w:r>
-              <w:rPr>
-                <w:rFonts w:hint="eastAsia"/>
-                <w:sz w:val="20"/>
-                <w:szCs w:val="22"/>
-              </w:rPr>
-              <w:t>?</w:t>
+              <w:t>냉장고에 넣어 놨던 반찬들은 다 먹었니?</w:t>
             </w:r>
           </w:p>
           <w:p>
@@ -8219,35 +9285,7 @@
               <w:rPr>
                 <w:rFonts w:hint="eastAsia"/>
               </w:rPr>
-              <w:t xml:space="preserve">각 항목에 대해서 입력 박스를 </w:t>
-            </w:r>
-            <w:proofErr w:type="spellStart"/>
-            <w:r>
-              <w:rPr>
-                <w:rFonts w:hint="eastAsia"/>
-              </w:rPr>
-              <w:t>클릭시</w:t>
-            </w:r>
-            <w:proofErr w:type="spellEnd"/>
-            <w:r>
-              <w:rPr>
-                <w:rFonts w:hint="eastAsia"/>
-              </w:rPr>
-              <w:t xml:space="preserve"> </w:t>
-            </w:r>
-            <w:proofErr w:type="spellStart"/>
-            <w:r>
-              <w:rPr>
-                <w:rFonts w:hint="eastAsia"/>
-              </w:rPr>
-              <w:t>키패드</w:t>
-            </w:r>
-            <w:proofErr w:type="spellEnd"/>
-            <w:r>
-              <w:rPr>
-                <w:rFonts w:hint="eastAsia"/>
-              </w:rPr>
-              <w:t xml:space="preserve"> Ui가 등장한다.</w:t>
+              <w:t>각 항목에 대해서 입력 박스를 클릭시 키패드 Ui가 등장한다.</w:t>
             </w:r>
           </w:p>
         </w:tc>
@@ -8844,23 +9882,13 @@
               </w:rPr>
               <w:t>”</w:t>
             </w:r>
-            <w:proofErr w:type="spellStart"/>
-            <w:r>
-              <w:rPr>
-                <w:rFonts w:hint="eastAsia"/>
-                <w:sz w:val="20"/>
-                <w:szCs w:val="22"/>
-              </w:rPr>
-              <w:t>를</w:t>
-            </w:r>
-            <w:proofErr w:type="spellEnd"/>
-            <w:r>
-              <w:rPr>
-                <w:rFonts w:hint="eastAsia"/>
-                <w:sz w:val="20"/>
-                <w:szCs w:val="22"/>
-              </w:rPr>
-              <w:t xml:space="preserve"> 누를 시 다시 계좌 입력화면으로 돌아온다.</w:t>
+            <w:r>
+              <w:rPr>
+                <w:rFonts w:hint="eastAsia"/>
+                <w:sz w:val="20"/>
+                <w:szCs w:val="22"/>
+              </w:rPr>
+              <w:t>를 누를 시 다시 계좌 입력화면으로 돌아온다.</w:t>
             </w:r>
           </w:p>
         </w:tc>
@@ -9244,43 +10272,7 @@
                 <w:sz w:val="20"/>
                 <w:szCs w:val="22"/>
               </w:rPr>
-              <w:t xml:space="preserve">메모지 삭제 애니메이션은 0.2초동안 재생되며, </w:t>
-            </w:r>
-            <w:proofErr w:type="spellStart"/>
-            <w:r>
-              <w:rPr>
-                <w:rFonts w:hint="eastAsia"/>
-                <w:sz w:val="20"/>
-                <w:szCs w:val="22"/>
-              </w:rPr>
-              <w:t>페이드</w:t>
-            </w:r>
-            <w:proofErr w:type="spellEnd"/>
-            <w:r>
-              <w:rPr>
-                <w:rFonts w:hint="eastAsia"/>
-                <w:sz w:val="20"/>
-                <w:szCs w:val="22"/>
-              </w:rPr>
-              <w:t xml:space="preserve"> </w:t>
-            </w:r>
-            <w:proofErr w:type="spellStart"/>
-            <w:r>
-              <w:rPr>
-                <w:rFonts w:hint="eastAsia"/>
-                <w:sz w:val="20"/>
-                <w:szCs w:val="22"/>
-              </w:rPr>
-              <w:t>아웃되면서</w:t>
-            </w:r>
-            <w:proofErr w:type="spellEnd"/>
-            <w:r>
-              <w:rPr>
-                <w:rFonts w:hint="eastAsia"/>
-                <w:sz w:val="20"/>
-                <w:szCs w:val="22"/>
-              </w:rPr>
-              <w:t xml:space="preserve"> 오른쪽으로 사라진다.</w:t>
+              <w:t>메모지 삭제 애니메이션은 0.2초동안 재생되며, 페이드 아웃되면서 오른쪽으로 사라진다.</w:t>
             </w:r>
           </w:p>
         </w:tc>
@@ -9337,27 +10329,7 @@
                 <w:sz w:val="40"/>
                 <w:szCs w:val="44"/>
               </w:rPr>
-              <w:t xml:space="preserve">금액 </w:t>
-            </w:r>
-            <w:proofErr w:type="spellStart"/>
-            <w:r>
-              <w:rPr>
-                <w:rFonts w:hint="eastAsia"/>
-                <w:color w:val="FFFFFF" w:themeColor="background1"/>
-                <w:sz w:val="40"/>
-                <w:szCs w:val="44"/>
-              </w:rPr>
-              <w:t>미달시</w:t>
-            </w:r>
-            <w:proofErr w:type="spellEnd"/>
-            <w:r>
-              <w:rPr>
-                <w:rFonts w:hint="eastAsia"/>
-                <w:color w:val="FFFFFF" w:themeColor="background1"/>
-                <w:sz w:val="40"/>
-                <w:szCs w:val="44"/>
-              </w:rPr>
-              <w:t xml:space="preserve"> 후속 이벤트</w:t>
+              <w:t>금액 미달시 후속 이벤트</w:t>
             </w:r>
           </w:p>
         </w:tc>
@@ -9743,25 +10715,7 @@
                 <w:sz w:val="20"/>
                 <w:szCs w:val="22"/>
               </w:rPr>
-              <w:t xml:space="preserve">하단의 </w:t>
-            </w:r>
-            <w:proofErr w:type="spellStart"/>
-            <w:r>
-              <w:rPr>
-                <w:rFonts w:hint="eastAsia"/>
-                <w:sz w:val="20"/>
-                <w:szCs w:val="22"/>
-              </w:rPr>
-              <w:t>뒤로가기</w:t>
-            </w:r>
-            <w:proofErr w:type="spellEnd"/>
-            <w:r>
-              <w:rPr>
-                <w:rFonts w:hint="eastAsia"/>
-                <w:sz w:val="20"/>
-                <w:szCs w:val="22"/>
-              </w:rPr>
-              <w:t xml:space="preserve"> 버튼을 누르면 게임으로 복귀한다.</w:t>
+              <w:t>하단의 뒤로가기 버튼을 누르면 게임으로 복귀한다.</w:t>
             </w:r>
           </w:p>
         </w:tc>
@@ -10308,25 +11262,7 @@
                 <w:sz w:val="20"/>
                 <w:szCs w:val="22"/>
               </w:rPr>
-              <w:t xml:space="preserve">     - 배터리는 10</w:t>
-            </w:r>
-            <w:proofErr w:type="gramStart"/>
-            <w:r>
-              <w:rPr>
-                <w:rFonts w:hint="eastAsia"/>
-                <w:sz w:val="20"/>
-                <w:szCs w:val="22"/>
-              </w:rPr>
-              <w:t>% /</w:t>
-            </w:r>
-            <w:proofErr w:type="gramEnd"/>
-            <w:r>
-              <w:rPr>
-                <w:rFonts w:hint="eastAsia"/>
-                <w:sz w:val="20"/>
-                <w:szCs w:val="22"/>
-              </w:rPr>
-              <w:t xml:space="preserve"> 5%/ 0%로 총 3번동안 발생 할 수 있다.</w:t>
+              <w:t xml:space="preserve">     - 배터리는 10% / 5%/ 0%로 총 3번동안 발생 할 수 있다.</w:t>
             </w:r>
           </w:p>
           <w:p>
@@ -10496,25 +11432,7 @@
                 <w:sz w:val="20"/>
                 <w:szCs w:val="22"/>
               </w:rPr>
-              <w:t>미니 게임을 시작할 때 배터리가 (</w:t>
-            </w:r>
-            <w:proofErr w:type="gramStart"/>
-            <w:r>
-              <w:rPr>
-                <w:rFonts w:hint="eastAsia"/>
-                <w:sz w:val="20"/>
-                <w:szCs w:val="22"/>
-              </w:rPr>
-              <w:t>100/ 70</w:t>
-            </w:r>
-            <w:proofErr w:type="gramEnd"/>
-            <w:r>
-              <w:rPr>
-                <w:rFonts w:hint="eastAsia"/>
-                <w:sz w:val="20"/>
-                <w:szCs w:val="22"/>
-              </w:rPr>
-              <w:t xml:space="preserve"> / 50 / 30)로 정해지게 된다.</w:t>
+              <w:t>미니 게임을 시작할 때 배터리가 (100/ 70 / 50 / 30)로 정해지게 된다.</w:t>
             </w:r>
           </w:p>
         </w:tc>
@@ -10568,7 +11486,23 @@
                 <w:sz w:val="20"/>
                 <w:szCs w:val="22"/>
               </w:rPr>
-              <w:t>줄어드는 속도는 1분에 5씩 줄어들게 된다.</w:t>
+              <w:t xml:space="preserve">줄어드는 속도는 </w:t>
+            </w:r>
+            <w:r>
+              <w:rPr>
+                <w:rFonts w:hint="eastAsia"/>
+                <w:sz w:val="20"/>
+                <w:szCs w:val="22"/>
+              </w:rPr>
+              <w:t>1분</w:t>
+            </w:r>
+            <w:r>
+              <w:rPr>
+                <w:rFonts w:hint="eastAsia"/>
+                <w:sz w:val="20"/>
+                <w:szCs w:val="22"/>
+              </w:rPr>
+              <w:t>에 5씩 줄어들게 된다.</w:t>
             </w:r>
           </w:p>
         </w:tc>
@@ -11244,55 +12178,27 @@
                 <w:sz w:val="20"/>
                 <w:szCs w:val="22"/>
               </w:rPr>
-              <w:t xml:space="preserve">화면에 </w:t>
-            </w:r>
-            <w:proofErr w:type="spellStart"/>
-            <w:r>
-              <w:rPr>
-                <w:rFonts w:hint="eastAsia"/>
-                <w:sz w:val="20"/>
-                <w:szCs w:val="22"/>
-              </w:rPr>
-              <w:t>로딩하는</w:t>
-            </w:r>
-            <w:proofErr w:type="spellEnd"/>
-            <w:r>
-              <w:rPr>
-                <w:rFonts w:hint="eastAsia"/>
-                <w:sz w:val="20"/>
-                <w:szCs w:val="22"/>
-              </w:rPr>
-              <w:t xml:space="preserve"> 아이콘이 등장하면서 0.2초가 지난 후</w:t>
-            </w:r>
-          </w:p>
-          <w:p>
-            <w:pPr>
-              <w:widowControl/>
-              <w:wordWrap/>
-              <w:autoSpaceDE/>
-              <w:autoSpaceDN/>
-              <w:rPr>
-                <w:sz w:val="20"/>
-                <w:szCs w:val="22"/>
-              </w:rPr>
-            </w:pPr>
-            <w:proofErr w:type="spellStart"/>
-            <w:r>
-              <w:rPr>
-                <w:rFonts w:hint="eastAsia"/>
-                <w:sz w:val="20"/>
-                <w:szCs w:val="22"/>
-              </w:rPr>
-              <w:t>재접속</w:t>
-            </w:r>
-            <w:proofErr w:type="spellEnd"/>
-            <w:r>
-              <w:rPr>
-                <w:rFonts w:hint="eastAsia"/>
-                <w:sz w:val="20"/>
-                <w:szCs w:val="22"/>
-              </w:rPr>
-              <w:t xml:space="preserve"> UI가 등장한다.</w:t>
+              <w:t>화면에 로딩하는 아이콘이 등장하면서 0.2초가 지난 후</w:t>
+            </w:r>
+          </w:p>
+          <w:p>
+            <w:pPr>
+              <w:widowControl/>
+              <w:wordWrap/>
+              <w:autoSpaceDE/>
+              <w:autoSpaceDN/>
+              <w:rPr>
+                <w:sz w:val="20"/>
+                <w:szCs w:val="22"/>
+              </w:rPr>
+            </w:pPr>
+            <w:r>
+              <w:rPr>
+                <w:rFonts w:hint="eastAsia"/>
+                <w:sz w:val="20"/>
+                <w:szCs w:val="22"/>
+              </w:rPr>
+              <w:t>재접속 UI가 등장한다.</w:t>
             </w:r>
           </w:p>
         </w:tc>
@@ -11338,49 +12244,21 @@
                 <w:szCs w:val="22"/>
               </w:rPr>
             </w:pPr>
-            <w:proofErr w:type="spellStart"/>
-            <w:r>
-              <w:rPr>
-                <w:rFonts w:hint="eastAsia"/>
-                <w:sz w:val="20"/>
-                <w:szCs w:val="22"/>
-              </w:rPr>
-              <w:t>재접속</w:t>
-            </w:r>
-            <w:proofErr w:type="spellEnd"/>
-            <w:r>
-              <w:rPr>
-                <w:rFonts w:hint="eastAsia"/>
-                <w:sz w:val="20"/>
-                <w:szCs w:val="22"/>
-              </w:rPr>
-              <w:t xml:space="preserve"> U</w:t>
-            </w:r>
-            <w:r>
-              <w:rPr>
-                <w:rFonts w:hint="eastAsia"/>
-                <w:sz w:val="20"/>
-                <w:szCs w:val="22"/>
-              </w:rPr>
-              <w:t xml:space="preserve">I의 </w:t>
-            </w:r>
-            <w:proofErr w:type="spellStart"/>
-            <w:r>
-              <w:rPr>
-                <w:rFonts w:hint="eastAsia"/>
-                <w:sz w:val="20"/>
-                <w:szCs w:val="22"/>
-              </w:rPr>
-              <w:t>재접속</w:t>
-            </w:r>
-            <w:proofErr w:type="spellEnd"/>
-            <w:r>
-              <w:rPr>
-                <w:rFonts w:hint="eastAsia"/>
-                <w:sz w:val="20"/>
-                <w:szCs w:val="22"/>
-              </w:rPr>
-              <w:t xml:space="preserve"> </w:t>
+            <w:r>
+              <w:rPr>
+                <w:rFonts w:hint="eastAsia"/>
+                <w:sz w:val="20"/>
+                <w:szCs w:val="22"/>
+              </w:rPr>
+              <w:t>재접속 U</w:t>
+            </w:r>
+            <w:r>
+              <w:rPr>
+                <w:rFonts w:hint="eastAsia"/>
+                <w:sz w:val="20"/>
+                <w:szCs w:val="22"/>
+              </w:rPr>
+              <w:t xml:space="preserve">I의 재접속 </w:t>
             </w:r>
             <w:r>
               <w:rPr>
@@ -13593,6 +14471,7 @@
   <w:style w:type="character" w:default="1" w:styleId="a0">
     <w:name w:val="Default Paragraph Font"/>
     <w:uiPriority w:val="1"/>
+    <w:semiHidden/>
     <w:unhideWhenUsed/>
   </w:style>
   <w:style w:type="table" w:default="1" w:styleId="a1">

</xml_diff>